<commit_message>
Documentos finales grado 6 g 12
Documentos  finales después de corrección de estilo
</commit_message>
<xml_diff>
--- a/fuentes/contenidos/grado06/guion12/CN_06_12_ REC10.docx
+++ b/fuentes/contenidos/grado06/guion12/CN_06_12_ REC10.docx
@@ -4,6 +4,7 @@
   <w:body>
     <w:p>
       <w:pPr>
+        <w:spacing w:line="360" w:lineRule="auto"/>
         <w:jc w:val="center"/>
         <w:rPr>
           <w:rFonts w:ascii="Arial" w:hAnsi="Arial"/>
@@ -56,14 +57,16 @@
     </w:p>
     <w:p>
       <w:pPr>
-        <w:rPr>
-          <w:rFonts w:ascii="Arial" w:hAnsi="Arial"/>
-          <w:lang w:val="es-ES_tradnl"/>
-        </w:rPr>
-      </w:pPr>
-    </w:p>
-    <w:p>
-      <w:pPr>
+        <w:spacing w:line="360" w:lineRule="auto"/>
+        <w:rPr>
+          <w:rFonts w:ascii="Arial" w:hAnsi="Arial"/>
+          <w:lang w:val="es-ES_tradnl"/>
+        </w:rPr>
+      </w:pPr>
+    </w:p>
+    <w:p>
+      <w:pPr>
+        <w:spacing w:line="360" w:lineRule="auto"/>
         <w:rPr>
           <w:rFonts w:ascii="Arial" w:hAnsi="Arial"/>
           <w:sz w:val="18"/>
@@ -94,26 +97,29 @@
     </w:p>
     <w:p>
       <w:pPr>
-        <w:rPr>
-          <w:rFonts w:ascii="Arial" w:hAnsi="Arial"/>
-          <w:sz w:val="18"/>
-          <w:szCs w:val="18"/>
-          <w:lang w:val="es-ES_tradnl"/>
-        </w:rPr>
-      </w:pPr>
-    </w:p>
-    <w:p>
-      <w:pPr>
-        <w:rPr>
-          <w:rFonts w:ascii="Arial" w:hAnsi="Arial"/>
-          <w:sz w:val="18"/>
-          <w:szCs w:val="18"/>
-          <w:lang w:val="es-ES_tradnl"/>
-        </w:rPr>
-      </w:pPr>
-    </w:p>
-    <w:p>
-      <w:pPr>
+        <w:spacing w:line="360" w:lineRule="auto"/>
+        <w:rPr>
+          <w:rFonts w:ascii="Arial" w:hAnsi="Arial"/>
+          <w:sz w:val="18"/>
+          <w:szCs w:val="18"/>
+          <w:lang w:val="es-ES_tradnl"/>
+        </w:rPr>
+      </w:pPr>
+    </w:p>
+    <w:p>
+      <w:pPr>
+        <w:spacing w:line="360" w:lineRule="auto"/>
+        <w:rPr>
+          <w:rFonts w:ascii="Arial" w:hAnsi="Arial"/>
+          <w:sz w:val="18"/>
+          <w:szCs w:val="18"/>
+          <w:lang w:val="es-ES_tradnl"/>
+        </w:rPr>
+      </w:pPr>
+    </w:p>
+    <w:p>
+      <w:pPr>
+        <w:spacing w:line="360" w:lineRule="auto"/>
         <w:rPr>
           <w:rFonts w:ascii="Arial" w:hAnsi="Arial"/>
           <w:b/>
@@ -135,16 +141,18 @@
     </w:p>
     <w:p>
       <w:pPr>
-        <w:rPr>
-          <w:rFonts w:ascii="Arial" w:hAnsi="Arial" w:cs="Arial"/>
-          <w:sz w:val="18"/>
-          <w:szCs w:val="18"/>
-          <w:lang w:val="es-ES_tradnl"/>
-        </w:rPr>
-      </w:pPr>
-    </w:p>
-    <w:p>
-      <w:pPr>
+        <w:spacing w:line="360" w:lineRule="auto"/>
+        <w:rPr>
+          <w:rFonts w:ascii="Arial" w:hAnsi="Arial" w:cs="Arial"/>
+          <w:sz w:val="18"/>
+          <w:szCs w:val="18"/>
+          <w:lang w:val="es-ES_tradnl"/>
+        </w:rPr>
+      </w:pPr>
+    </w:p>
+    <w:p>
+      <w:pPr>
+        <w:spacing w:line="360" w:lineRule="auto"/>
         <w:rPr>
           <w:rFonts w:ascii="Arial" w:hAnsi="Arial"/>
           <w:sz w:val="18"/>
@@ -211,26 +219,29 @@
     </w:p>
     <w:p>
       <w:pPr>
-        <w:rPr>
-          <w:rFonts w:ascii="Arial" w:hAnsi="Arial" w:cs="Arial"/>
-          <w:sz w:val="18"/>
-          <w:szCs w:val="18"/>
-          <w:lang w:val="es-ES_tradnl"/>
-        </w:rPr>
-      </w:pPr>
-    </w:p>
-    <w:p>
-      <w:pPr>
-        <w:rPr>
-          <w:rFonts w:ascii="Arial" w:hAnsi="Arial" w:cs="Arial"/>
-          <w:sz w:val="18"/>
-          <w:szCs w:val="18"/>
-          <w:lang w:val="es-ES_tradnl"/>
-        </w:rPr>
-      </w:pPr>
-    </w:p>
-    <w:p>
-      <w:pPr>
+        <w:spacing w:line="360" w:lineRule="auto"/>
+        <w:rPr>
+          <w:rFonts w:ascii="Arial" w:hAnsi="Arial" w:cs="Arial"/>
+          <w:sz w:val="18"/>
+          <w:szCs w:val="18"/>
+          <w:lang w:val="es-ES_tradnl"/>
+        </w:rPr>
+      </w:pPr>
+    </w:p>
+    <w:p>
+      <w:pPr>
+        <w:spacing w:line="360" w:lineRule="auto"/>
+        <w:rPr>
+          <w:rFonts w:ascii="Arial" w:hAnsi="Arial" w:cs="Arial"/>
+          <w:sz w:val="18"/>
+          <w:szCs w:val="18"/>
+          <w:lang w:val="es-ES_tradnl"/>
+        </w:rPr>
+      </w:pPr>
+    </w:p>
+    <w:p>
+      <w:pPr>
+        <w:spacing w:line="360" w:lineRule="auto"/>
         <w:rPr>
           <w:rFonts w:ascii="Arial" w:hAnsi="Arial" w:cs="Arial"/>
           <w:sz w:val="18"/>
@@ -264,21 +275,55 @@
           <w:color w:val="000000"/>
           <w:lang w:val="es-CO"/>
         </w:rPr>
-        <w:t>Energía – movimiento- transformación</w:t>
-      </w:r>
-    </w:p>
-    <w:p>
-      <w:pPr>
-        <w:rPr>
-          <w:rFonts w:ascii="Arial" w:hAnsi="Arial" w:cs="Arial"/>
-          <w:sz w:val="18"/>
-          <w:szCs w:val="18"/>
-          <w:lang w:val="es-ES_tradnl"/>
-        </w:rPr>
-      </w:pPr>
-    </w:p>
-    <w:p>
-      <w:pPr>
+        <w:t xml:space="preserve">Energía </w:t>
+      </w:r>
+      <w:r>
+        <w:rPr>
+          <w:rFonts w:ascii="Arial" w:hAnsi="Arial" w:cs="Arial"/>
+          <w:color w:val="000000"/>
+          <w:lang w:val="es-CO"/>
+        </w:rPr>
+        <w:t>-</w:t>
+      </w:r>
+      <w:r>
+        <w:rPr>
+          <w:rFonts w:ascii="Arial" w:hAnsi="Arial" w:cs="Arial"/>
+          <w:color w:val="000000"/>
+          <w:lang w:val="es-CO"/>
+        </w:rPr>
+        <w:t xml:space="preserve"> movimiento</w:t>
+      </w:r>
+      <w:r>
+        <w:rPr>
+          <w:rFonts w:ascii="Arial" w:hAnsi="Arial" w:cs="Arial"/>
+          <w:color w:val="000000"/>
+          <w:lang w:val="es-CO"/>
+        </w:rPr>
+        <w:t xml:space="preserve"> </w:t>
+      </w:r>
+      <w:r>
+        <w:rPr>
+          <w:rFonts w:ascii="Arial" w:hAnsi="Arial" w:cs="Arial"/>
+          <w:color w:val="000000"/>
+          <w:lang w:val="es-CO"/>
+        </w:rPr>
+        <w:t>- transformación</w:t>
+      </w:r>
+    </w:p>
+    <w:p>
+      <w:pPr>
+        <w:spacing w:line="360" w:lineRule="auto"/>
+        <w:rPr>
+          <w:rFonts w:ascii="Arial" w:hAnsi="Arial" w:cs="Arial"/>
+          <w:sz w:val="18"/>
+          <w:szCs w:val="18"/>
+          <w:lang w:val="es-ES_tradnl"/>
+        </w:rPr>
+      </w:pPr>
+    </w:p>
+    <w:p>
+      <w:pPr>
+        <w:spacing w:line="360" w:lineRule="auto"/>
         <w:rPr>
           <w:rFonts w:ascii="Arial" w:hAnsi="Arial"/>
           <w:sz w:val="18"/>
@@ -323,7 +368,7 @@
           <w:szCs w:val="18"/>
           <w:lang w:val="es-ES_tradnl"/>
         </w:rPr>
-        <w:t>“energía”, “</w:t>
+        <w:t xml:space="preserve">energía, </w:t>
       </w:r>
       <w:r>
         <w:rPr>
@@ -341,40 +386,43 @@
           <w:szCs w:val="18"/>
           <w:lang w:val="es-ES_tradnl"/>
         </w:rPr>
-        <w:t>”, transformación”</w:t>
-      </w:r>
-      <w:r>
-        <w:rPr>
-          <w:rFonts w:ascii="Arial" w:hAnsi="Arial"/>
-          <w:sz w:val="18"/>
-          <w:szCs w:val="18"/>
-          <w:lang w:val="es-ES_tradnl"/>
-        </w:rPr>
-        <w:t>, “movimiento”</w:t>
-      </w:r>
-    </w:p>
-    <w:p>
-      <w:pPr>
-        <w:rPr>
-          <w:rFonts w:ascii="Arial" w:hAnsi="Arial" w:cs="Arial"/>
-          <w:sz w:val="18"/>
-          <w:szCs w:val="18"/>
-          <w:lang w:val="es-ES_tradnl"/>
-        </w:rPr>
-      </w:pPr>
-    </w:p>
-    <w:p>
-      <w:pPr>
-        <w:rPr>
-          <w:rFonts w:ascii="Arial" w:hAnsi="Arial" w:cs="Arial"/>
-          <w:sz w:val="18"/>
-          <w:szCs w:val="18"/>
-          <w:lang w:val="es-ES_tradnl"/>
-        </w:rPr>
-      </w:pPr>
-    </w:p>
-    <w:p>
-      <w:pPr>
+        <w:t>, transformación</w:t>
+      </w:r>
+      <w:r>
+        <w:rPr>
+          <w:rFonts w:ascii="Arial" w:hAnsi="Arial"/>
+          <w:sz w:val="18"/>
+          <w:szCs w:val="18"/>
+          <w:lang w:val="es-ES_tradnl"/>
+        </w:rPr>
+        <w:t>, movimiento</w:t>
+      </w:r>
+    </w:p>
+    <w:p>
+      <w:pPr>
+        <w:spacing w:line="360" w:lineRule="auto"/>
+        <w:rPr>
+          <w:rFonts w:ascii="Arial" w:hAnsi="Arial" w:cs="Arial"/>
+          <w:sz w:val="18"/>
+          <w:szCs w:val="18"/>
+          <w:lang w:val="es-ES_tradnl"/>
+        </w:rPr>
+      </w:pPr>
+    </w:p>
+    <w:p>
+      <w:pPr>
+        <w:spacing w:line="360" w:lineRule="auto"/>
+        <w:rPr>
+          <w:rFonts w:ascii="Arial" w:hAnsi="Arial" w:cs="Arial"/>
+          <w:sz w:val="18"/>
+          <w:szCs w:val="18"/>
+          <w:lang w:val="es-ES_tradnl"/>
+        </w:rPr>
+      </w:pPr>
+    </w:p>
+    <w:p>
+      <w:pPr>
+        <w:spacing w:line="360" w:lineRule="auto"/>
         <w:rPr>
           <w:rFonts w:ascii="Arial" w:hAnsi="Arial"/>
           <w:sz w:val="18"/>
@@ -411,7 +459,7 @@
           <w:highlight w:val="green"/>
           <w:lang w:val="es-ES_tradnl"/>
         </w:rPr>
-        <w:t>Tiempo  1</w:t>
+        <w:t>Tiempo</w:t>
       </w:r>
       <w:r>
         <w:rPr>
@@ -421,6 +469,26 @@
           <w:highlight w:val="green"/>
           <w:lang w:val="es-ES_tradnl"/>
         </w:rPr>
+        <w:t xml:space="preserve"> </w:t>
+      </w:r>
+      <w:r>
+        <w:rPr>
+          <w:rFonts w:ascii="Arial" w:hAnsi="Arial"/>
+          <w:sz w:val="18"/>
+          <w:szCs w:val="18"/>
+          <w:highlight w:val="green"/>
+          <w:lang w:val="es-ES_tradnl"/>
+        </w:rPr>
+        <w:t>1</w:t>
+      </w:r>
+      <w:r>
+        <w:rPr>
+          <w:rFonts w:ascii="Arial" w:hAnsi="Arial"/>
+          <w:sz w:val="18"/>
+          <w:szCs w:val="18"/>
+          <w:highlight w:val="green"/>
+          <w:lang w:val="es-ES_tradnl"/>
+        </w:rPr>
         <w:t xml:space="preserve">5 </w:t>
       </w:r>
       <w:r>
@@ -436,26 +504,29 @@
     </w:p>
     <w:p>
       <w:pPr>
-        <w:rPr>
-          <w:rFonts w:ascii="Arial" w:hAnsi="Arial" w:cs="Arial"/>
-          <w:sz w:val="18"/>
-          <w:szCs w:val="18"/>
-          <w:lang w:val="es-ES_tradnl"/>
-        </w:rPr>
-      </w:pPr>
-    </w:p>
-    <w:p>
-      <w:pPr>
-        <w:rPr>
-          <w:rFonts w:ascii="Arial" w:hAnsi="Arial" w:cs="Arial"/>
-          <w:sz w:val="18"/>
-          <w:szCs w:val="18"/>
-          <w:lang w:val="es-ES_tradnl"/>
-        </w:rPr>
-      </w:pPr>
-    </w:p>
-    <w:p>
-      <w:pPr>
+        <w:spacing w:line="360" w:lineRule="auto"/>
+        <w:rPr>
+          <w:rFonts w:ascii="Arial" w:hAnsi="Arial" w:cs="Arial"/>
+          <w:sz w:val="18"/>
+          <w:szCs w:val="18"/>
+          <w:lang w:val="es-ES_tradnl"/>
+        </w:rPr>
+      </w:pPr>
+    </w:p>
+    <w:p>
+      <w:pPr>
+        <w:spacing w:line="360" w:lineRule="auto"/>
+        <w:rPr>
+          <w:rFonts w:ascii="Arial" w:hAnsi="Arial" w:cs="Arial"/>
+          <w:sz w:val="18"/>
+          <w:szCs w:val="18"/>
+          <w:lang w:val="es-ES_tradnl"/>
+        </w:rPr>
+      </w:pPr>
+    </w:p>
+    <w:p>
+      <w:pPr>
+        <w:spacing w:line="360" w:lineRule="auto"/>
         <w:rPr>
           <w:rFonts w:ascii="Arial" w:hAnsi="Arial"/>
           <w:sz w:val="18"/>
@@ -519,6 +590,7 @@
           </w:tcPr>
           <w:p>
             <w:pPr>
+              <w:spacing w:line="360" w:lineRule="auto"/>
               <w:rPr>
                 <w:rFonts w:ascii="Arial" w:hAnsi="Arial"/>
                 <w:sz w:val="16"/>
@@ -543,6 +615,7 @@
           </w:tcPr>
           <w:p>
             <w:pPr>
+              <w:spacing w:line="360" w:lineRule="auto"/>
               <w:rPr>
                 <w:rFonts w:ascii="Arial" w:hAnsi="Arial"/>
                 <w:sz w:val="16"/>
@@ -567,6 +640,7 @@
           </w:tcPr>
           <w:p>
             <w:pPr>
+              <w:spacing w:line="360" w:lineRule="auto"/>
               <w:rPr>
                 <w:rFonts w:ascii="Arial" w:hAnsi="Arial"/>
                 <w:sz w:val="16"/>
@@ -591,6 +665,7 @@
           </w:tcPr>
           <w:p>
             <w:pPr>
+              <w:spacing w:line="360" w:lineRule="auto"/>
               <w:rPr>
                 <w:rFonts w:ascii="Arial" w:hAnsi="Arial"/>
                 <w:sz w:val="16"/>
@@ -606,6 +681,7 @@
           </w:tcPr>
           <w:p>
             <w:pPr>
+              <w:spacing w:line="360" w:lineRule="auto"/>
               <w:rPr>
                 <w:rFonts w:ascii="Arial" w:hAnsi="Arial"/>
                 <w:sz w:val="16"/>
@@ -630,6 +706,7 @@
           </w:tcPr>
           <w:p>
             <w:pPr>
+              <w:spacing w:line="360" w:lineRule="auto"/>
               <w:rPr>
                 <w:rFonts w:ascii="Arial" w:hAnsi="Arial"/>
                 <w:sz w:val="16"/>
@@ -645,6 +722,7 @@
           </w:tcPr>
           <w:p>
             <w:pPr>
+              <w:spacing w:line="360" w:lineRule="auto"/>
               <w:rPr>
                 <w:rFonts w:ascii="Arial" w:hAnsi="Arial"/>
                 <w:sz w:val="16"/>
@@ -669,6 +747,7 @@
           </w:tcPr>
           <w:p>
             <w:pPr>
+              <w:spacing w:line="360" w:lineRule="auto"/>
               <w:rPr>
                 <w:rFonts w:ascii="Arial" w:hAnsi="Arial"/>
                 <w:sz w:val="16"/>
@@ -686,6 +765,7 @@
           </w:tcPr>
           <w:p>
             <w:pPr>
+              <w:spacing w:line="360" w:lineRule="auto"/>
               <w:rPr>
                 <w:rFonts w:ascii="Arial" w:hAnsi="Arial"/>
                 <w:sz w:val="16"/>
@@ -710,6 +790,7 @@
           </w:tcPr>
           <w:p>
             <w:pPr>
+              <w:spacing w:line="360" w:lineRule="auto"/>
               <w:rPr>
                 <w:rFonts w:ascii="Arial" w:hAnsi="Arial"/>
                 <w:sz w:val="16"/>
@@ -725,6 +806,7 @@
           </w:tcPr>
           <w:p>
             <w:pPr>
+              <w:spacing w:line="360" w:lineRule="auto"/>
               <w:rPr>
                 <w:rFonts w:ascii="Arial" w:hAnsi="Arial"/>
                 <w:sz w:val="16"/>
@@ -749,6 +831,7 @@
           </w:tcPr>
           <w:p>
             <w:pPr>
+              <w:spacing w:line="360" w:lineRule="auto"/>
               <w:rPr>
                 <w:rFonts w:ascii="Arial" w:hAnsi="Arial"/>
                 <w:sz w:val="16"/>
@@ -764,6 +847,7 @@
           </w:tcPr>
           <w:p>
             <w:pPr>
+              <w:spacing w:line="360" w:lineRule="auto"/>
               <w:rPr>
                 <w:rFonts w:ascii="Arial" w:hAnsi="Arial"/>
                 <w:sz w:val="16"/>
@@ -788,6 +872,7 @@
           </w:tcPr>
           <w:p>
             <w:pPr>
+              <w:spacing w:line="360" w:lineRule="auto"/>
               <w:rPr>
                 <w:rFonts w:ascii="Arial" w:hAnsi="Arial"/>
                 <w:sz w:val="16"/>
@@ -803,6 +888,7 @@
           </w:tcPr>
           <w:p>
             <w:pPr>
+              <w:spacing w:line="360" w:lineRule="auto"/>
               <w:rPr>
                 <w:rFonts w:ascii="Arial" w:hAnsi="Arial"/>
                 <w:sz w:val="16"/>
@@ -827,6 +913,7 @@
           </w:tcPr>
           <w:p>
             <w:pPr>
+              <w:spacing w:line="360" w:lineRule="auto"/>
               <w:rPr>
                 <w:rFonts w:ascii="Arial" w:hAnsi="Arial"/>
                 <w:sz w:val="16"/>
@@ -840,16 +927,18 @@
     </w:tbl>
     <w:p>
       <w:pPr>
-        <w:rPr>
-          <w:rFonts w:ascii="Arial" w:hAnsi="Arial" w:cs="Arial"/>
-          <w:sz w:val="18"/>
-          <w:szCs w:val="18"/>
-          <w:lang w:val="es-ES_tradnl"/>
-        </w:rPr>
-      </w:pPr>
-    </w:p>
-    <w:p>
-      <w:pPr>
+        <w:spacing w:line="360" w:lineRule="auto"/>
+        <w:rPr>
+          <w:rFonts w:ascii="Arial" w:hAnsi="Arial" w:cs="Arial"/>
+          <w:sz w:val="18"/>
+          <w:szCs w:val="18"/>
+          <w:lang w:val="es-ES_tradnl"/>
+        </w:rPr>
+      </w:pPr>
+    </w:p>
+    <w:p>
+      <w:pPr>
+        <w:spacing w:line="360" w:lineRule="auto"/>
         <w:rPr>
           <w:rFonts w:ascii="Arial" w:hAnsi="Arial"/>
           <w:sz w:val="18"/>
@@ -909,6 +998,7 @@
           </w:tcPr>
           <w:p>
             <w:pPr>
+              <w:spacing w:line="360" w:lineRule="auto"/>
               <w:rPr>
                 <w:rFonts w:ascii="Arial" w:hAnsi="Arial"/>
                 <w:sz w:val="16"/>
@@ -942,6 +1032,7 @@
           </w:tcPr>
           <w:p>
             <w:pPr>
+              <w:spacing w:line="360" w:lineRule="auto"/>
               <w:rPr>
                 <w:rFonts w:ascii="Arial" w:hAnsi="Arial"/>
                 <w:sz w:val="16"/>
@@ -957,6 +1048,7 @@
           </w:tcPr>
           <w:p>
             <w:pPr>
+              <w:spacing w:line="360" w:lineRule="auto"/>
               <w:rPr>
                 <w:rFonts w:ascii="Arial" w:hAnsi="Arial"/>
                 <w:sz w:val="16"/>
@@ -990,6 +1082,7 @@
           </w:tcPr>
           <w:p>
             <w:pPr>
+              <w:spacing w:line="360" w:lineRule="auto"/>
               <w:rPr>
                 <w:rFonts w:ascii="Arial" w:hAnsi="Arial"/>
                 <w:sz w:val="16"/>
@@ -1007,6 +1100,7 @@
           </w:tcPr>
           <w:p>
             <w:pPr>
+              <w:spacing w:line="360" w:lineRule="auto"/>
               <w:rPr>
                 <w:rFonts w:ascii="Arial" w:hAnsi="Arial"/>
                 <w:sz w:val="16"/>
@@ -1040,6 +1134,7 @@
           </w:tcPr>
           <w:p>
             <w:pPr>
+              <w:spacing w:line="360" w:lineRule="auto"/>
               <w:rPr>
                 <w:rFonts w:ascii="Arial" w:hAnsi="Arial"/>
                 <w:sz w:val="16"/>
@@ -1064,6 +1159,7 @@
           </w:tcPr>
           <w:p>
             <w:pPr>
+              <w:spacing w:line="360" w:lineRule="auto"/>
               <w:rPr>
                 <w:rFonts w:ascii="Arial" w:hAnsi="Arial"/>
                 <w:sz w:val="16"/>
@@ -1088,6 +1184,7 @@
           </w:tcPr>
           <w:p>
             <w:pPr>
+              <w:spacing w:line="360" w:lineRule="auto"/>
               <w:rPr>
                 <w:rFonts w:ascii="Arial" w:hAnsi="Arial"/>
                 <w:sz w:val="16"/>
@@ -1105,6 +1202,7 @@
           </w:tcPr>
           <w:p>
             <w:pPr>
+              <w:spacing w:line="360" w:lineRule="auto"/>
               <w:rPr>
                 <w:rFonts w:ascii="Arial" w:hAnsi="Arial"/>
                 <w:sz w:val="16"/>
@@ -1138,6 +1236,7 @@
           </w:tcPr>
           <w:p>
             <w:pPr>
+              <w:spacing w:line="360" w:lineRule="auto"/>
               <w:rPr>
                 <w:rFonts w:ascii="Arial" w:hAnsi="Arial"/>
                 <w:sz w:val="16"/>
@@ -1153,6 +1252,7 @@
           </w:tcPr>
           <w:p>
             <w:pPr>
+              <w:spacing w:line="360" w:lineRule="auto"/>
               <w:rPr>
                 <w:rFonts w:ascii="Arial" w:hAnsi="Arial"/>
                 <w:sz w:val="16"/>
@@ -1186,6 +1286,7 @@
           </w:tcPr>
           <w:p>
             <w:pPr>
+              <w:spacing w:line="360" w:lineRule="auto"/>
               <w:rPr>
                 <w:rFonts w:ascii="Arial" w:hAnsi="Arial"/>
                 <w:sz w:val="16"/>
@@ -1203,6 +1304,7 @@
           </w:tcPr>
           <w:p>
             <w:pPr>
+              <w:spacing w:line="360" w:lineRule="auto"/>
               <w:rPr>
                 <w:rFonts w:ascii="Arial" w:hAnsi="Arial"/>
                 <w:sz w:val="16"/>
@@ -1236,6 +1338,7 @@
           </w:tcPr>
           <w:p>
             <w:pPr>
+              <w:spacing w:line="360" w:lineRule="auto"/>
               <w:rPr>
                 <w:rFonts w:ascii="Arial" w:hAnsi="Arial"/>
                 <w:sz w:val="16"/>
@@ -1251,6 +1354,7 @@
           </w:tcPr>
           <w:p>
             <w:pPr>
+              <w:spacing w:line="360" w:lineRule="auto"/>
               <w:rPr>
                 <w:rFonts w:ascii="Arial" w:hAnsi="Arial"/>
                 <w:sz w:val="16"/>
@@ -1275,6 +1379,7 @@
           </w:tcPr>
           <w:p>
             <w:pPr>
+              <w:spacing w:line="360" w:lineRule="auto"/>
               <w:rPr>
                 <w:rFonts w:ascii="Arial" w:hAnsi="Arial"/>
                 <w:sz w:val="16"/>
@@ -1288,16 +1393,18 @@
     </w:tbl>
     <w:p>
       <w:pPr>
-        <w:rPr>
-          <w:rFonts w:ascii="Arial" w:hAnsi="Arial" w:cs="Arial"/>
-          <w:sz w:val="18"/>
-          <w:szCs w:val="18"/>
-          <w:lang w:val="es-ES_tradnl"/>
-        </w:rPr>
-      </w:pPr>
-    </w:p>
-    <w:p>
-      <w:pPr>
+        <w:spacing w:line="360" w:lineRule="auto"/>
+        <w:rPr>
+          <w:rFonts w:ascii="Arial" w:hAnsi="Arial" w:cs="Arial"/>
+          <w:sz w:val="18"/>
+          <w:szCs w:val="18"/>
+          <w:lang w:val="es-ES_tradnl"/>
+        </w:rPr>
+      </w:pPr>
+    </w:p>
+    <w:p>
+      <w:pPr>
+        <w:spacing w:line="360" w:lineRule="auto"/>
         <w:rPr>
           <w:rFonts w:ascii="Arial" w:hAnsi="Arial"/>
           <w:sz w:val="18"/>
@@ -1371,6 +1478,7 @@
           </w:tcPr>
           <w:p>
             <w:pPr>
+              <w:spacing w:line="360" w:lineRule="auto"/>
               <w:rPr>
                 <w:rFonts w:ascii="Arial" w:hAnsi="Arial"/>
                 <w:sz w:val="16"/>
@@ -1395,6 +1503,7 @@
           </w:tcPr>
           <w:p>
             <w:pPr>
+              <w:spacing w:line="360" w:lineRule="auto"/>
               <w:rPr>
                 <w:rFonts w:ascii="Arial" w:hAnsi="Arial"/>
                 <w:sz w:val="16"/>
@@ -1410,6 +1519,7 @@
           </w:tcPr>
           <w:p>
             <w:pPr>
+              <w:spacing w:line="360" w:lineRule="auto"/>
               <w:rPr>
                 <w:rFonts w:ascii="Arial" w:hAnsi="Arial"/>
                 <w:sz w:val="16"/>
@@ -1434,6 +1544,7 @@
           </w:tcPr>
           <w:p>
             <w:pPr>
+              <w:spacing w:line="360" w:lineRule="auto"/>
               <w:rPr>
                 <w:rFonts w:ascii="Arial" w:hAnsi="Arial"/>
                 <w:sz w:val="16"/>
@@ -1458,6 +1569,7 @@
           </w:tcPr>
           <w:p>
             <w:pPr>
+              <w:spacing w:line="360" w:lineRule="auto"/>
               <w:rPr>
                 <w:rFonts w:ascii="Arial" w:hAnsi="Arial"/>
                 <w:sz w:val="16"/>
@@ -1482,6 +1594,7 @@
           </w:tcPr>
           <w:p>
             <w:pPr>
+              <w:spacing w:line="360" w:lineRule="auto"/>
               <w:rPr>
                 <w:rFonts w:ascii="Arial" w:hAnsi="Arial"/>
                 <w:sz w:val="16"/>
@@ -1497,6 +1610,7 @@
           </w:tcPr>
           <w:p>
             <w:pPr>
+              <w:spacing w:line="360" w:lineRule="auto"/>
               <w:rPr>
                 <w:rFonts w:ascii="Arial" w:hAnsi="Arial"/>
                 <w:sz w:val="16"/>
@@ -1521,6 +1635,7 @@
           </w:tcPr>
           <w:p>
             <w:pPr>
+              <w:spacing w:line="360" w:lineRule="auto"/>
               <w:rPr>
                 <w:rFonts w:ascii="Arial" w:hAnsi="Arial"/>
                 <w:sz w:val="16"/>
@@ -1538,6 +1653,7 @@
           </w:tcPr>
           <w:p>
             <w:pPr>
+              <w:spacing w:line="360" w:lineRule="auto"/>
               <w:rPr>
                 <w:rFonts w:ascii="Arial" w:hAnsi="Arial"/>
                 <w:sz w:val="16"/>
@@ -1562,6 +1678,7 @@
           </w:tcPr>
           <w:p>
             <w:pPr>
+              <w:spacing w:line="360" w:lineRule="auto"/>
               <w:rPr>
                 <w:rFonts w:ascii="Arial" w:hAnsi="Arial"/>
                 <w:sz w:val="16"/>
@@ -1577,6 +1694,7 @@
           </w:tcPr>
           <w:p>
             <w:pPr>
+              <w:spacing w:line="360" w:lineRule="auto"/>
               <w:rPr>
                 <w:rFonts w:ascii="Arial" w:hAnsi="Arial"/>
                 <w:sz w:val="16"/>
@@ -1601,6 +1719,7 @@
           </w:tcPr>
           <w:p>
             <w:pPr>
+              <w:spacing w:line="360" w:lineRule="auto"/>
               <w:rPr>
                 <w:rFonts w:ascii="Arial" w:hAnsi="Arial"/>
                 <w:sz w:val="16"/>
@@ -1616,6 +1735,7 @@
           </w:tcPr>
           <w:p>
             <w:pPr>
+              <w:spacing w:line="360" w:lineRule="auto"/>
               <w:rPr>
                 <w:rFonts w:ascii="Arial" w:hAnsi="Arial"/>
                 <w:sz w:val="16"/>
@@ -1640,6 +1760,7 @@
           </w:tcPr>
           <w:p>
             <w:pPr>
+              <w:spacing w:line="360" w:lineRule="auto"/>
               <w:rPr>
                 <w:rFonts w:ascii="Arial" w:hAnsi="Arial"/>
                 <w:sz w:val="16"/>
@@ -1658,6 +1779,7 @@
           </w:tcPr>
           <w:p>
             <w:pPr>
+              <w:spacing w:line="360" w:lineRule="auto"/>
               <w:rPr>
                 <w:rFonts w:ascii="Arial" w:hAnsi="Arial"/>
                 <w:sz w:val="16"/>
@@ -1685,6 +1807,7 @@
           </w:tcPr>
           <w:p>
             <w:pPr>
+              <w:spacing w:line="360" w:lineRule="auto"/>
               <w:rPr>
                 <w:rFonts w:ascii="Arial" w:hAnsi="Arial"/>
                 <w:sz w:val="16"/>
@@ -1702,6 +1825,7 @@
           </w:tcPr>
           <w:p>
             <w:pPr>
+              <w:spacing w:line="360" w:lineRule="auto"/>
               <w:rPr>
                 <w:rFonts w:ascii="Arial" w:hAnsi="Arial"/>
                 <w:sz w:val="16"/>
@@ -1726,6 +1850,7 @@
           </w:tcPr>
           <w:p>
             <w:pPr>
+              <w:spacing w:line="360" w:lineRule="auto"/>
               <w:rPr>
                 <w:rFonts w:ascii="Arial" w:hAnsi="Arial"/>
                 <w:sz w:val="16"/>
@@ -1741,6 +1866,7 @@
           </w:tcPr>
           <w:p>
             <w:pPr>
+              <w:spacing w:line="360" w:lineRule="auto"/>
               <w:rPr>
                 <w:rFonts w:ascii="Arial" w:hAnsi="Arial"/>
                 <w:sz w:val="16"/>
@@ -1765,6 +1891,7 @@
           </w:tcPr>
           <w:p>
             <w:pPr>
+              <w:spacing w:line="360" w:lineRule="auto"/>
               <w:rPr>
                 <w:rFonts w:ascii="Arial" w:hAnsi="Arial"/>
                 <w:sz w:val="16"/>
@@ -1780,6 +1907,7 @@
           </w:tcPr>
           <w:p>
             <w:pPr>
+              <w:spacing w:line="360" w:lineRule="auto"/>
               <w:rPr>
                 <w:rFonts w:ascii="Arial" w:hAnsi="Arial"/>
                 <w:sz w:val="16"/>
@@ -1804,6 +1932,7 @@
           </w:tcPr>
           <w:p>
             <w:pPr>
+              <w:spacing w:line="360" w:lineRule="auto"/>
               <w:rPr>
                 <w:rFonts w:ascii="Arial" w:hAnsi="Arial"/>
                 <w:sz w:val="16"/>
@@ -1823,6 +1952,7 @@
           </w:tcPr>
           <w:p>
             <w:pPr>
+              <w:spacing w:line="360" w:lineRule="auto"/>
               <w:rPr>
                 <w:rFonts w:ascii="Arial" w:hAnsi="Arial"/>
                 <w:sz w:val="16"/>
@@ -1843,6 +1973,7 @@
           </w:tcPr>
           <w:p>
             <w:pPr>
+              <w:spacing w:line="360" w:lineRule="auto"/>
               <w:rPr>
                 <w:rFonts w:ascii="Arial" w:hAnsi="Arial"/>
                 <w:sz w:val="16"/>
@@ -1856,16 +1987,18 @@
     </w:tbl>
     <w:p>
       <w:pPr>
-        <w:rPr>
-          <w:rFonts w:ascii="Arial" w:hAnsi="Arial" w:cs="Arial"/>
-          <w:sz w:val="18"/>
-          <w:szCs w:val="18"/>
-          <w:lang w:val="es-ES_tradnl"/>
-        </w:rPr>
-      </w:pPr>
-    </w:p>
-    <w:p>
-      <w:pPr>
+        <w:spacing w:line="360" w:lineRule="auto"/>
+        <w:rPr>
+          <w:rFonts w:ascii="Arial" w:hAnsi="Arial" w:cs="Arial"/>
+          <w:sz w:val="18"/>
+          <w:szCs w:val="18"/>
+          <w:lang w:val="es-ES_tradnl"/>
+        </w:rPr>
+      </w:pPr>
+    </w:p>
+    <w:p>
+      <w:pPr>
+        <w:spacing w:line="360" w:lineRule="auto"/>
         <w:rPr>
           <w:rFonts w:ascii="Arial" w:hAnsi="Arial"/>
           <w:sz w:val="18"/>
@@ -1902,7 +2035,7 @@
           <w:highlight w:val="green"/>
           <w:lang w:val="es-ES_tradnl"/>
         </w:rPr>
-        <w:t xml:space="preserve">Nivel del ejercicio, </w:t>
+        <w:t>Nivel del ejercicio,</w:t>
       </w:r>
       <w:r>
         <w:rPr>
@@ -1912,11 +2045,22 @@
           <w:highlight w:val="green"/>
           <w:lang w:val="es-ES_tradnl"/>
         </w:rPr>
-        <w:t xml:space="preserve"> 2-Medio </w:t>
-      </w:r>
-    </w:p>
-    <w:p>
-      <w:pPr>
+        <w:t xml:space="preserve"> </w:t>
+      </w:r>
+      <w:r>
+        <w:rPr>
+          <w:rFonts w:ascii="Arial" w:hAnsi="Arial"/>
+          <w:sz w:val="18"/>
+          <w:szCs w:val="18"/>
+          <w:highlight w:val="green"/>
+          <w:lang w:val="es-ES_tradnl"/>
+        </w:rPr>
+        <w:t xml:space="preserve">2-Medio </w:t>
+      </w:r>
+    </w:p>
+    <w:p>
+      <w:pPr>
+        <w:spacing w:line="360" w:lineRule="auto"/>
         <w:rPr>
           <w:rFonts w:ascii="Georgia" w:eastAsia="Times New Roman" w:hAnsi="Georgia" w:cs="Arial"/>
           <w:b/>
@@ -1929,6 +2073,7 @@
     </w:p>
     <w:p>
       <w:pPr>
+        <w:spacing w:line="360" w:lineRule="auto"/>
         <w:rPr>
           <w:rFonts w:ascii="Arial" w:eastAsia="Times New Roman" w:hAnsi="Arial" w:cs="Arial"/>
           <w:bCs/>
@@ -1937,6 +2082,7 @@
           <w:lang w:eastAsia="es-CO"/>
         </w:rPr>
       </w:pPr>
+      <w:proofErr w:type="spellStart"/>
       <w:r>
         <w:rPr>
           <w:rFonts w:ascii="Arial" w:eastAsia="Times New Roman" w:hAnsi="Arial" w:cs="Arial"/>
@@ -1945,11 +2091,13 @@
           <w:szCs w:val="32"/>
           <w:lang w:eastAsia="es-CO"/>
         </w:rPr>
-        <w:t>COMPETENCIA</w:t>
-      </w:r>
-    </w:p>
-    <w:p>
-      <w:pPr>
+        <w:t>Competencia</w:t>
+      </w:r>
+      <w:proofErr w:type="spellEnd"/>
+    </w:p>
+    <w:p>
+      <w:pPr>
+        <w:spacing w:line="360" w:lineRule="auto"/>
         <w:rPr>
           <w:rFonts w:ascii="Arial" w:eastAsia="Times New Roman" w:hAnsi="Arial" w:cs="Arial"/>
           <w:bCs/>
@@ -1960,6 +2108,7 @@
     </w:p>
     <w:p>
       <w:pPr>
+        <w:spacing w:line="360" w:lineRule="auto"/>
         <w:rPr>
           <w:rFonts w:ascii="Georgia" w:eastAsia="Times New Roman" w:hAnsi="Georgia" w:cs="Arial"/>
           <w:b/>
@@ -1976,10 +2125,17 @@
         </w:rPr>
         <w:t>Identificar la energía y sus efectos en la naturaleza</w:t>
       </w:r>
-    </w:p>
-    <w:p>
-      <w:pPr>
-        <w:spacing w:before="100" w:beforeAutospacing="1" w:line="276" w:lineRule="auto"/>
+      <w:r>
+        <w:rPr>
+          <w:rFonts w:ascii="Arial" w:hAnsi="Arial" w:cs="Arial"/>
+          <w:lang w:val="es-ES"/>
+        </w:rPr>
+        <w:t>.</w:t>
+      </w:r>
+    </w:p>
+    <w:p>
+      <w:pPr>
+        <w:spacing w:before="100" w:beforeAutospacing="1" w:line="360" w:lineRule="auto"/>
         <w:outlineLvl w:val="0"/>
         <w:rPr>
           <w:rFonts w:ascii="Arial" w:hAnsi="Arial" w:cs="Arial"/>
@@ -1993,13 +2149,45 @@
           <w:color w:val="000000"/>
           <w:lang w:val="es-ES"/>
         </w:rPr>
-        <w:t>Vídeo que tiene como objetivo mostrar la transformación de la energía solar en energía química (fotosíntesis)  vista en el crecimiento y la coloración de una planta.</w:t>
+        <w:t>V</w:t>
+      </w:r>
+      <w:r>
+        <w:rPr>
+          <w:rFonts w:ascii="Arial" w:hAnsi="Arial" w:cs="Arial"/>
+          <w:color w:val="000000"/>
+          <w:lang w:val="es-ES"/>
+        </w:rPr>
+        <w:t>i</w:t>
+      </w:r>
+      <w:r>
+        <w:rPr>
+          <w:rFonts w:ascii="Arial" w:hAnsi="Arial" w:cs="Arial"/>
+          <w:color w:val="000000"/>
+          <w:lang w:val="es-ES"/>
+        </w:rPr>
+        <w:t>deo que tiene como objetivo mostrar la transformación de la energía solar en energía química (fotosíntesis)</w:t>
+      </w:r>
+      <w:r>
+        <w:rPr>
+          <w:rFonts w:ascii="Arial" w:hAnsi="Arial" w:cs="Arial"/>
+          <w:color w:val="000000"/>
+          <w:lang w:val="es-ES"/>
+        </w:rPr>
+        <w:t xml:space="preserve"> </w:t>
+      </w:r>
+      <w:r>
+        <w:rPr>
+          <w:rFonts w:ascii="Arial" w:hAnsi="Arial" w:cs="Arial"/>
+          <w:color w:val="000000"/>
+          <w:lang w:val="es-ES"/>
+        </w:rPr>
+        <w:t>vista en el crecimiento y la coloración de una planta.</w:t>
       </w:r>
     </w:p>
     <w:p>
       <w:pPr>
         <w:pStyle w:val="cabecera1"/>
-        <w:spacing w:after="0" w:afterAutospacing="0" w:line="276" w:lineRule="auto"/>
+        <w:spacing w:after="0" w:afterAutospacing="0" w:line="360" w:lineRule="auto"/>
         <w:rPr>
           <w:rFonts w:ascii="Arial" w:hAnsi="Arial" w:cs="Arial"/>
         </w:rPr>
@@ -2010,21 +2198,12 @@
         </w:rPr>
         <w:t>Propuesta</w:t>
       </w:r>
-      <w:r>
-        <w:rPr>
-          <w:rFonts w:ascii="Arial" w:hAnsi="Arial" w:cs="Arial"/>
-        </w:rPr>
-        <w:t>:</w:t>
-      </w:r>
     </w:p>
     <w:p>
       <w:pPr>
         <w:pStyle w:val="cabecera2"/>
-        <w:numPr>
-          <w:ilvl w:val="0"/>
-          <w:numId w:val="4"/>
-        </w:numPr>
-        <w:spacing w:after="0" w:afterAutospacing="0" w:line="276" w:lineRule="auto"/>
+        <w:spacing w:after="0" w:afterAutospacing="0" w:line="360" w:lineRule="auto"/>
+        <w:ind w:left="360"/>
         <w:rPr>
           <w:rFonts w:ascii="Arial" w:hAnsi="Arial" w:cs="Arial"/>
           <w:b/>
@@ -2035,270 +2214,15 @@
           <w:rFonts w:ascii="Arial" w:hAnsi="Arial" w:cs="Arial"/>
           <w:b/>
         </w:rPr>
+        <w:lastRenderedPageBreak/>
+        <w:t xml:space="preserve">1. </w:t>
+      </w:r>
+      <w:r>
+        <w:rPr>
+          <w:rFonts w:ascii="Arial" w:hAnsi="Arial" w:cs="Arial"/>
+          <w:b/>
+        </w:rPr>
         <w:t>Antes del video</w:t>
-      </w:r>
-    </w:p>
-    <w:p>
-      <w:pPr>
-        <w:pStyle w:val="Normal1"/>
-        <w:spacing w:after="0" w:afterAutospacing="0" w:line="276" w:lineRule="auto"/>
-        <w:rPr>
-          <w:rFonts w:ascii="Arial" w:hAnsi="Arial" w:cs="Arial"/>
-        </w:rPr>
-      </w:pPr>
-      <w:r>
-        <w:rPr>
-          <w:rFonts w:ascii="Arial" w:hAnsi="Arial" w:cs="Arial"/>
-        </w:rPr>
-        <w:t>Compruebe</w:t>
-      </w:r>
-      <w:r>
-        <w:rPr>
-          <w:rFonts w:ascii="Arial" w:hAnsi="Arial" w:cs="Arial"/>
-        </w:rPr>
-        <w:t xml:space="preserve"> los conocimientos previos que puedan tener los </w:t>
-      </w:r>
-      <w:r>
-        <w:rPr>
-          <w:rFonts w:ascii="Arial" w:hAnsi="Arial" w:cs="Arial"/>
-        </w:rPr>
-        <w:t xml:space="preserve">estudiantes </w:t>
-      </w:r>
-      <w:r>
-        <w:rPr>
-          <w:rFonts w:ascii="Arial" w:hAnsi="Arial" w:cs="Arial"/>
-        </w:rPr>
-        <w:t xml:space="preserve"> sobre la energía</w:t>
-      </w:r>
-      <w:r>
-        <w:rPr>
-          <w:rFonts w:ascii="Arial" w:hAnsi="Arial" w:cs="Arial"/>
-        </w:rPr>
-        <w:t>,</w:t>
-      </w:r>
-      <w:r>
-        <w:rPr>
-          <w:rFonts w:ascii="Arial" w:hAnsi="Arial" w:cs="Arial"/>
-        </w:rPr>
-        <w:t xml:space="preserve"> con una serie de preguntas:</w:t>
-      </w:r>
-    </w:p>
-    <w:p>
-      <w:pPr>
-        <w:pStyle w:val="tab1"/>
-        <w:spacing w:after="0" w:afterAutospacing="0" w:line="276" w:lineRule="auto"/>
-        <w:rPr>
-          <w:rFonts w:ascii="Arial" w:hAnsi="Arial" w:cs="Arial"/>
-        </w:rPr>
-      </w:pPr>
-      <w:r>
-        <w:rPr>
-          <w:rFonts w:ascii="Arial" w:hAnsi="Arial" w:cs="Arial"/>
-        </w:rPr>
-        <w:t>- ¿</w:t>
-      </w:r>
-      <w:r>
-        <w:rPr>
-          <w:rFonts w:ascii="Arial" w:hAnsi="Arial" w:cs="Arial"/>
-        </w:rPr>
-        <w:t>Qué</w:t>
-      </w:r>
-      <w:r>
-        <w:rPr>
-          <w:rFonts w:ascii="Arial" w:hAnsi="Arial" w:cs="Arial"/>
-        </w:rPr>
-        <w:t xml:space="preserve"> es la energía?</w:t>
-      </w:r>
-    </w:p>
-    <w:p>
-      <w:pPr>
-        <w:pStyle w:val="tab1"/>
-        <w:spacing w:after="0" w:afterAutospacing="0" w:line="276" w:lineRule="auto"/>
-        <w:rPr>
-          <w:rFonts w:ascii="Arial" w:hAnsi="Arial" w:cs="Arial"/>
-        </w:rPr>
-      </w:pPr>
-      <w:r>
-        <w:rPr>
-          <w:rFonts w:ascii="Arial" w:hAnsi="Arial" w:cs="Arial"/>
-        </w:rPr>
-        <w:t>- ¿</w:t>
-      </w:r>
-      <w:r>
-        <w:rPr>
-          <w:rFonts w:ascii="Arial" w:hAnsi="Arial" w:cs="Arial"/>
-        </w:rPr>
-        <w:t>Cómo se manifiesta</w:t>
-      </w:r>
-      <w:r>
-        <w:rPr>
-          <w:rFonts w:ascii="Arial" w:hAnsi="Arial" w:cs="Arial"/>
-        </w:rPr>
-        <w:t>?</w:t>
-      </w:r>
-    </w:p>
-    <w:p>
-      <w:pPr>
-        <w:pStyle w:val="tab1"/>
-        <w:spacing w:after="0" w:afterAutospacing="0" w:line="276" w:lineRule="auto"/>
-        <w:rPr>
-          <w:rFonts w:ascii="Arial" w:hAnsi="Arial" w:cs="Arial"/>
-        </w:rPr>
-      </w:pPr>
-      <w:r>
-        <w:rPr>
-          <w:rFonts w:ascii="Arial" w:hAnsi="Arial" w:cs="Arial"/>
-        </w:rPr>
-        <w:t>- ¿</w:t>
-      </w:r>
-      <w:r>
-        <w:rPr>
-          <w:rFonts w:ascii="Arial" w:hAnsi="Arial" w:cs="Arial"/>
-        </w:rPr>
-        <w:t>De dónde es posible obtenerla</w:t>
-      </w:r>
-      <w:r>
-        <w:rPr>
-          <w:rFonts w:ascii="Arial" w:hAnsi="Arial" w:cs="Arial"/>
-        </w:rPr>
-        <w:t>?</w:t>
-      </w:r>
-    </w:p>
-    <w:p>
-      <w:pPr>
-        <w:pStyle w:val="cabecera2"/>
-        <w:spacing w:after="0" w:afterAutospacing="0" w:line="276" w:lineRule="auto"/>
-        <w:rPr>
-          <w:rFonts w:ascii="Arial" w:hAnsi="Arial" w:cs="Arial"/>
-          <w:b/>
-        </w:rPr>
-      </w:pPr>
-      <w:r>
-        <w:rPr>
-          <w:rFonts w:ascii="Arial" w:hAnsi="Arial" w:cs="Arial"/>
-          <w:b/>
-        </w:rPr>
-        <w:t>2) Proyectar el video</w:t>
-      </w:r>
-    </w:p>
-    <w:p>
-      <w:pPr>
-        <w:pStyle w:val="cabecera2"/>
-        <w:spacing w:after="0" w:afterAutospacing="0" w:line="276" w:lineRule="auto"/>
-        <w:rPr>
-          <w:rFonts w:ascii="Arial" w:hAnsi="Arial" w:cs="Arial"/>
-          <w:b/>
-        </w:rPr>
-      </w:pPr>
-      <w:r>
-        <w:rPr>
-          <w:rFonts w:ascii="Arial" w:hAnsi="Arial" w:cs="Arial"/>
-        </w:rPr>
-        <w:lastRenderedPageBreak/>
-        <w:t>Oriente al estudiante para que durante el video, observe como es el proceso de transformación de la energía</w:t>
-      </w:r>
-    </w:p>
-    <w:p>
-      <w:pPr>
-        <w:pStyle w:val="cabecera2"/>
-        <w:spacing w:after="0" w:afterAutospacing="0" w:line="276" w:lineRule="auto"/>
-        <w:rPr>
-          <w:rFonts w:ascii="Arial" w:hAnsi="Arial" w:cs="Arial"/>
-          <w:b/>
-        </w:rPr>
-      </w:pPr>
-      <w:r>
-        <w:rPr>
-          <w:rFonts w:ascii="Arial" w:hAnsi="Arial" w:cs="Arial"/>
-          <w:b/>
-        </w:rPr>
-        <w:t xml:space="preserve">3) </w:t>
-      </w:r>
-      <w:r>
-        <w:rPr>
-          <w:rFonts w:ascii="Arial" w:hAnsi="Arial" w:cs="Arial"/>
-          <w:b/>
-        </w:rPr>
-        <w:t>Después del video</w:t>
-      </w:r>
-    </w:p>
-    <w:p>
-      <w:pPr>
-        <w:pStyle w:val="Normal1"/>
-        <w:spacing w:after="0" w:afterAutospacing="0" w:line="276" w:lineRule="auto"/>
-        <w:rPr>
-          <w:rFonts w:ascii="Arial" w:hAnsi="Arial" w:cs="Arial"/>
-        </w:rPr>
-      </w:pPr>
-      <w:r>
-        <w:rPr>
-          <w:rFonts w:ascii="Arial" w:hAnsi="Arial" w:cs="Arial"/>
-        </w:rPr>
-        <w:t xml:space="preserve">Trabaje las transformaciones </w:t>
-      </w:r>
-      <w:r>
-        <w:rPr>
-          <w:rFonts w:ascii="Arial" w:hAnsi="Arial" w:cs="Arial"/>
-        </w:rPr>
-        <w:t xml:space="preserve"> </w:t>
-      </w:r>
-      <w:r>
-        <w:rPr>
-          <w:rFonts w:ascii="Arial" w:hAnsi="Arial" w:cs="Arial"/>
-        </w:rPr>
-        <w:t xml:space="preserve"> energía solar- energía  lumínica- energía química (fotosíntesis), </w:t>
-      </w:r>
-    </w:p>
-    <w:p>
-      <w:pPr>
-        <w:pStyle w:val="Normal1"/>
-        <w:spacing w:after="0" w:afterAutospacing="0" w:line="276" w:lineRule="auto"/>
-        <w:rPr>
-          <w:rFonts w:ascii="Arial" w:hAnsi="Arial" w:cs="Arial"/>
-        </w:rPr>
-      </w:pPr>
-      <w:r>
-        <w:rPr>
-          <w:rFonts w:ascii="Arial" w:hAnsi="Arial" w:cs="Arial"/>
-        </w:rPr>
-        <w:t>Realice una explicación del proceso de fotosíntesis</w:t>
-      </w:r>
-    </w:p>
-    <w:p>
-      <w:pPr>
-        <w:pStyle w:val="Normal1"/>
-        <w:spacing w:after="0" w:afterAutospacing="0" w:line="276" w:lineRule="auto"/>
-        <w:rPr>
-          <w:rFonts w:ascii="Arial" w:hAnsi="Arial" w:cs="Arial"/>
-        </w:rPr>
-      </w:pPr>
-      <w:r>
-        <w:rPr>
-          <w:rFonts w:ascii="Arial" w:hAnsi="Arial" w:cs="Arial"/>
-        </w:rPr>
-        <w:t>A continuación realíceles preguntas como:</w:t>
-      </w:r>
-    </w:p>
-    <w:p>
-      <w:pPr>
-        <w:pStyle w:val="Normal1"/>
-        <w:spacing w:after="0" w:afterAutospacing="0" w:line="276" w:lineRule="auto"/>
-        <w:rPr>
-          <w:rFonts w:ascii="Arial" w:hAnsi="Arial" w:cs="Arial"/>
-          <w:bCs/>
-        </w:rPr>
-      </w:pPr>
-      <w:r>
-        <w:rPr>
-          <w:rFonts w:ascii="Arial" w:hAnsi="Arial" w:cs="Arial"/>
-        </w:rPr>
-        <w:t>- ¿</w:t>
-      </w:r>
-      <w:r>
-        <w:rPr>
-          <w:rFonts w:ascii="Arial" w:hAnsi="Arial" w:cs="Arial"/>
-        </w:rPr>
-        <w:t>Por qué es tan importante la energía para el hombre?</w:t>
       </w:r>
     </w:p>
     <w:p>
@@ -2307,15 +2231,410 @@
         <w:spacing w:after="0" w:afterAutospacing="0" w:line="360" w:lineRule="auto"/>
         <w:rPr>
           <w:rFonts w:ascii="Arial" w:hAnsi="Arial" w:cs="Arial"/>
+        </w:rPr>
+      </w:pPr>
+      <w:r>
+        <w:rPr>
+          <w:rFonts w:ascii="Arial" w:hAnsi="Arial" w:cs="Arial"/>
+        </w:rPr>
+        <w:t>Compruebe</w:t>
+      </w:r>
+      <w:r>
+        <w:rPr>
+          <w:rFonts w:ascii="Arial" w:hAnsi="Arial" w:cs="Arial"/>
+        </w:rPr>
+        <w:t xml:space="preserve"> los conocimientos previos </w:t>
+      </w:r>
+      <w:r>
+        <w:rPr>
+          <w:rFonts w:ascii="Arial" w:hAnsi="Arial" w:cs="Arial"/>
+        </w:rPr>
+        <w:t>de</w:t>
+      </w:r>
+      <w:r>
+        <w:rPr>
+          <w:rFonts w:ascii="Arial" w:hAnsi="Arial" w:cs="Arial"/>
+        </w:rPr>
+        <w:t xml:space="preserve"> los </w:t>
+      </w:r>
+      <w:r>
+        <w:rPr>
+          <w:rFonts w:ascii="Arial" w:hAnsi="Arial" w:cs="Arial"/>
+        </w:rPr>
+        <w:t>estudiantes</w:t>
+      </w:r>
+      <w:r>
+        <w:rPr>
+          <w:rFonts w:ascii="Arial" w:hAnsi="Arial" w:cs="Arial"/>
+        </w:rPr>
+        <w:t xml:space="preserve"> </w:t>
+      </w:r>
+      <w:r>
+        <w:rPr>
+          <w:rFonts w:ascii="Arial" w:hAnsi="Arial" w:cs="Arial"/>
+        </w:rPr>
+        <w:t>sobre la energía</w:t>
+      </w:r>
+      <w:r>
+        <w:rPr>
+          <w:rFonts w:ascii="Arial" w:hAnsi="Arial" w:cs="Arial"/>
+        </w:rPr>
+        <w:t>,</w:t>
+      </w:r>
+      <w:r>
+        <w:rPr>
+          <w:rFonts w:ascii="Arial" w:hAnsi="Arial" w:cs="Arial"/>
+        </w:rPr>
+        <w:t xml:space="preserve"> con una serie de preguntas:</w:t>
+      </w:r>
+    </w:p>
+    <w:p>
+      <w:pPr>
+        <w:pStyle w:val="tab1"/>
+        <w:spacing w:after="0" w:afterAutospacing="0" w:line="360" w:lineRule="auto"/>
+        <w:rPr>
+          <w:rFonts w:ascii="Arial" w:hAnsi="Arial" w:cs="Arial"/>
+        </w:rPr>
+      </w:pPr>
+      <w:r>
+        <w:rPr>
+          <w:rFonts w:ascii="Arial" w:hAnsi="Arial" w:cs="Arial"/>
+        </w:rPr>
+        <w:t>- ¿</w:t>
+      </w:r>
+      <w:r>
+        <w:rPr>
+          <w:rFonts w:ascii="Arial" w:hAnsi="Arial" w:cs="Arial"/>
+        </w:rPr>
+        <w:t>Qué</w:t>
+      </w:r>
+      <w:r>
+        <w:rPr>
+          <w:rFonts w:ascii="Arial" w:hAnsi="Arial" w:cs="Arial"/>
+        </w:rPr>
+        <w:t xml:space="preserve"> es la energía?</w:t>
+      </w:r>
+    </w:p>
+    <w:p>
+      <w:pPr>
+        <w:pStyle w:val="tab1"/>
+        <w:spacing w:after="0" w:afterAutospacing="0" w:line="360" w:lineRule="auto"/>
+        <w:rPr>
+          <w:rFonts w:ascii="Arial" w:hAnsi="Arial" w:cs="Arial"/>
+        </w:rPr>
+      </w:pPr>
+      <w:r>
+        <w:rPr>
+          <w:rFonts w:ascii="Arial" w:hAnsi="Arial" w:cs="Arial"/>
+        </w:rPr>
+        <w:t>- ¿</w:t>
+      </w:r>
+      <w:r>
+        <w:rPr>
+          <w:rFonts w:ascii="Arial" w:hAnsi="Arial" w:cs="Arial"/>
+        </w:rPr>
+        <w:t>Cómo se manifiesta</w:t>
+      </w:r>
+      <w:r>
+        <w:rPr>
+          <w:rFonts w:ascii="Arial" w:hAnsi="Arial" w:cs="Arial"/>
+        </w:rPr>
+        <w:t>?</w:t>
+      </w:r>
+    </w:p>
+    <w:p>
+      <w:pPr>
+        <w:pStyle w:val="tab1"/>
+        <w:spacing w:after="0" w:afterAutospacing="0" w:line="360" w:lineRule="auto"/>
+        <w:rPr>
+          <w:rFonts w:ascii="Arial" w:hAnsi="Arial" w:cs="Arial"/>
+        </w:rPr>
+      </w:pPr>
+      <w:r>
+        <w:rPr>
+          <w:rFonts w:ascii="Arial" w:hAnsi="Arial" w:cs="Arial"/>
+        </w:rPr>
+        <w:t>- ¿</w:t>
+      </w:r>
+      <w:r>
+        <w:rPr>
+          <w:rFonts w:ascii="Arial" w:hAnsi="Arial" w:cs="Arial"/>
+        </w:rPr>
+        <w:t>De dónde es posible obtenerla</w:t>
+      </w:r>
+      <w:r>
+        <w:rPr>
+          <w:rFonts w:ascii="Arial" w:hAnsi="Arial" w:cs="Arial"/>
+        </w:rPr>
+        <w:t>?</w:t>
+      </w:r>
+    </w:p>
+    <w:p>
+      <w:pPr>
+        <w:pStyle w:val="cabecera2"/>
+        <w:spacing w:after="0" w:afterAutospacing="0" w:line="360" w:lineRule="auto"/>
+        <w:rPr>
+          <w:rFonts w:ascii="Arial" w:hAnsi="Arial" w:cs="Arial"/>
+          <w:b/>
+        </w:rPr>
+      </w:pPr>
+      <w:r>
+        <w:rPr>
+          <w:rFonts w:ascii="Arial" w:hAnsi="Arial" w:cs="Arial"/>
+          <w:b/>
+        </w:rPr>
+        <w:t>2</w:t>
+      </w:r>
+      <w:r>
+        <w:rPr>
+          <w:rFonts w:ascii="Arial" w:hAnsi="Arial" w:cs="Arial"/>
+          <w:b/>
+        </w:rPr>
+        <w:t xml:space="preserve">. </w:t>
+      </w:r>
+      <w:r>
+        <w:rPr>
+          <w:rFonts w:ascii="Arial" w:hAnsi="Arial" w:cs="Arial"/>
+          <w:b/>
+        </w:rPr>
+        <w:t>Proyectar el video</w:t>
+      </w:r>
+    </w:p>
+    <w:p>
+      <w:pPr>
+        <w:pStyle w:val="cabecera2"/>
+        <w:spacing w:after="0" w:afterAutospacing="0" w:line="360" w:lineRule="auto"/>
+        <w:rPr>
+          <w:rFonts w:ascii="Arial" w:hAnsi="Arial" w:cs="Arial"/>
+          <w:b/>
+        </w:rPr>
+      </w:pPr>
+      <w:r>
+        <w:rPr>
+          <w:rFonts w:ascii="Arial" w:hAnsi="Arial" w:cs="Arial"/>
+        </w:rPr>
+        <w:t>Oriente al estudiante para que</w:t>
+      </w:r>
+      <w:r>
+        <w:rPr>
+          <w:rFonts w:ascii="Arial" w:hAnsi="Arial" w:cs="Arial"/>
+        </w:rPr>
+        <w:t>,</w:t>
+      </w:r>
+      <w:r>
+        <w:rPr>
+          <w:rFonts w:ascii="Arial" w:hAnsi="Arial" w:cs="Arial"/>
+        </w:rPr>
+        <w:t xml:space="preserve"> durante el video, observe </w:t>
+      </w:r>
+      <w:r>
+        <w:rPr>
+          <w:rFonts w:ascii="Arial" w:hAnsi="Arial" w:cs="Arial"/>
+        </w:rPr>
+        <w:t xml:space="preserve">cómo </w:t>
+      </w:r>
+      <w:r>
+        <w:rPr>
+          <w:rFonts w:ascii="Arial" w:hAnsi="Arial" w:cs="Arial"/>
+        </w:rPr>
+        <w:t>es el proceso de transformación de la energía</w:t>
+      </w:r>
+      <w:r>
+        <w:rPr>
+          <w:rFonts w:ascii="Arial" w:hAnsi="Arial" w:cs="Arial"/>
+        </w:rPr>
+        <w:t>.</w:t>
+      </w:r>
+    </w:p>
+    <w:p>
+      <w:pPr>
+        <w:pStyle w:val="cabecera2"/>
+        <w:spacing w:after="0" w:afterAutospacing="0" w:line="360" w:lineRule="auto"/>
+        <w:rPr>
+          <w:rFonts w:ascii="Arial" w:hAnsi="Arial" w:cs="Arial"/>
+          <w:b/>
+        </w:rPr>
+      </w:pPr>
+      <w:r>
+        <w:rPr>
+          <w:rFonts w:ascii="Arial" w:hAnsi="Arial" w:cs="Arial"/>
+          <w:b/>
+        </w:rPr>
+        <w:t>3</w:t>
+      </w:r>
+      <w:r>
+        <w:rPr>
+          <w:rFonts w:ascii="Arial" w:hAnsi="Arial" w:cs="Arial"/>
+          <w:b/>
+        </w:rPr>
+        <w:t xml:space="preserve">. </w:t>
+      </w:r>
+      <w:r>
+        <w:rPr>
+          <w:rFonts w:ascii="Arial" w:hAnsi="Arial" w:cs="Arial"/>
+          <w:b/>
+        </w:rPr>
+        <w:t>Después del video</w:t>
+      </w:r>
+    </w:p>
+    <w:p>
+      <w:pPr>
+        <w:pStyle w:val="Normal1"/>
+        <w:spacing w:after="0" w:afterAutospacing="0" w:line="360" w:lineRule="auto"/>
+        <w:rPr>
+          <w:rFonts w:ascii="Arial" w:hAnsi="Arial" w:cs="Arial"/>
+        </w:rPr>
+      </w:pPr>
+      <w:r>
+        <w:rPr>
+          <w:rFonts w:ascii="Arial" w:hAnsi="Arial" w:cs="Arial"/>
+        </w:rPr>
+        <w:t>Trabaje las transformaciones</w:t>
+      </w:r>
+      <w:r>
+        <w:rPr>
+          <w:rFonts w:ascii="Arial" w:hAnsi="Arial" w:cs="Arial"/>
+        </w:rPr>
+        <w:t xml:space="preserve"> </w:t>
+      </w:r>
+      <w:r>
+        <w:rPr>
+          <w:rFonts w:ascii="Arial" w:hAnsi="Arial" w:cs="Arial"/>
+        </w:rPr>
+        <w:t>energía solar-energía</w:t>
+      </w:r>
+      <w:r>
+        <w:rPr>
+          <w:rFonts w:ascii="Arial" w:hAnsi="Arial" w:cs="Arial"/>
+        </w:rPr>
+        <w:t xml:space="preserve"> </w:t>
+      </w:r>
+      <w:r>
+        <w:rPr>
+          <w:rFonts w:ascii="Arial" w:hAnsi="Arial" w:cs="Arial"/>
+        </w:rPr>
+        <w:t>lumínica-energía química (fotosíntesis</w:t>
+      </w:r>
+      <w:r>
+        <w:rPr>
+          <w:rFonts w:ascii="Arial" w:hAnsi="Arial" w:cs="Arial"/>
+        </w:rPr>
+        <w:t xml:space="preserve">). </w:t>
+      </w:r>
+    </w:p>
+    <w:p>
+      <w:pPr>
+        <w:pStyle w:val="Normal1"/>
+        <w:spacing w:after="0" w:afterAutospacing="0" w:line="360" w:lineRule="auto"/>
+        <w:rPr>
+          <w:rFonts w:ascii="Arial" w:hAnsi="Arial" w:cs="Arial"/>
+        </w:rPr>
+      </w:pPr>
+      <w:r>
+        <w:rPr>
+          <w:rFonts w:ascii="Arial" w:hAnsi="Arial" w:cs="Arial"/>
+        </w:rPr>
+        <w:t>Realice una explicación del proceso de fotosíntesis</w:t>
+      </w:r>
+      <w:r>
+        <w:rPr>
+          <w:rFonts w:ascii="Arial" w:hAnsi="Arial" w:cs="Arial"/>
+        </w:rPr>
+        <w:t>.</w:t>
+      </w:r>
+    </w:p>
+    <w:p>
+      <w:pPr>
+        <w:pStyle w:val="Normal1"/>
+        <w:spacing w:after="0" w:afterAutospacing="0" w:line="360" w:lineRule="auto"/>
+        <w:rPr>
+          <w:rFonts w:ascii="Arial" w:hAnsi="Arial" w:cs="Arial"/>
+        </w:rPr>
+      </w:pPr>
+      <w:r>
+        <w:rPr>
+          <w:rFonts w:ascii="Arial" w:hAnsi="Arial" w:cs="Arial"/>
+        </w:rPr>
+        <w:t xml:space="preserve">A continuación </w:t>
+      </w:r>
+      <w:r>
+        <w:rPr>
+          <w:rFonts w:ascii="Arial" w:hAnsi="Arial" w:cs="Arial"/>
+        </w:rPr>
+        <w:t xml:space="preserve">haga </w:t>
+      </w:r>
+      <w:r>
+        <w:rPr>
+          <w:rFonts w:ascii="Arial" w:hAnsi="Arial" w:cs="Arial"/>
+        </w:rPr>
+        <w:t>preguntas como:</w:t>
+      </w:r>
+    </w:p>
+    <w:p>
+      <w:pPr>
+        <w:pStyle w:val="Normal1"/>
+        <w:spacing w:after="0" w:afterAutospacing="0" w:line="360" w:lineRule="auto"/>
+        <w:rPr>
+          <w:rFonts w:ascii="Arial" w:hAnsi="Arial" w:cs="Arial"/>
           <w:bCs/>
         </w:rPr>
       </w:pPr>
       <w:r>
         <w:rPr>
           <w:rFonts w:ascii="Arial" w:hAnsi="Arial" w:cs="Arial"/>
+        </w:rPr>
+        <w:t>- ¿</w:t>
+      </w:r>
+      <w:r>
+        <w:rPr>
+          <w:rFonts w:ascii="Arial" w:hAnsi="Arial" w:cs="Arial"/>
+        </w:rPr>
+        <w:t>Por qué es tan importante la energía para el hombre?</w:t>
+      </w:r>
+    </w:p>
+    <w:p>
+      <w:pPr>
+        <w:pStyle w:val="Normal1"/>
+        <w:spacing w:after="0" w:afterAutospacing="0" w:line="360" w:lineRule="auto"/>
+        <w:rPr>
+          <w:rFonts w:ascii="Arial" w:hAnsi="Arial" w:cs="Arial"/>
           <w:bCs/>
         </w:rPr>
-        <w:t>-¿Cuál es la importancia de la energía  para nuestra vida diaria?</w:t>
+      </w:pPr>
+      <w:r>
+        <w:rPr>
+          <w:rFonts w:ascii="Arial" w:hAnsi="Arial" w:cs="Arial"/>
+          <w:bCs/>
+        </w:rPr>
+        <w:t>-</w:t>
+      </w:r>
+      <w:r>
+        <w:rPr>
+          <w:rFonts w:ascii="Arial" w:hAnsi="Arial" w:cs="Arial"/>
+          <w:bCs/>
+        </w:rPr>
+        <w:t xml:space="preserve"> </w:t>
+      </w:r>
+      <w:r>
+        <w:rPr>
+          <w:rFonts w:ascii="Arial" w:hAnsi="Arial" w:cs="Arial"/>
+          <w:bCs/>
+        </w:rPr>
+        <w:t>¿Cuál es la importancia de la energía</w:t>
+      </w:r>
+      <w:r>
+        <w:rPr>
+          <w:rFonts w:ascii="Arial" w:hAnsi="Arial" w:cs="Arial"/>
+          <w:bCs/>
+        </w:rPr>
+        <w:t xml:space="preserve"> </w:t>
+      </w:r>
+      <w:r>
+        <w:rPr>
+          <w:rFonts w:ascii="Arial" w:hAnsi="Arial" w:cs="Arial"/>
+          <w:bCs/>
+        </w:rPr>
+        <w:t>para nuestra vida diaria?</w:t>
       </w:r>
     </w:p>
     <w:p>
@@ -2339,13 +2658,20 @@
           <w:rFonts w:ascii="Arial" w:hAnsi="Arial"/>
           <w:lang w:val="es-ES_tradnl"/>
         </w:rPr>
-        <w:t>-¿Cuáles son los seres de la naturaleza que requieren energía para vivir?</w:t>
+        <w:t xml:space="preserve"> </w:t>
+      </w:r>
+      <w:r>
+        <w:rPr>
+          <w:rFonts w:ascii="Arial" w:hAnsi="Arial"/>
+          <w:lang w:val="es-ES_tradnl"/>
+        </w:rPr>
+        <w:t>¿Cuáles son los seres de la naturaleza que requieren energía para vivir?</w:t>
       </w:r>
     </w:p>
     <w:p>
       <w:pPr>
         <w:pStyle w:val="Normal1"/>
-        <w:spacing w:before="0" w:beforeAutospacing="0" w:after="0" w:afterAutospacing="0"/>
+        <w:spacing w:before="0" w:beforeAutospacing="0" w:after="0" w:afterAutospacing="0" w:line="360" w:lineRule="auto"/>
         <w:rPr>
           <w:rFonts w:ascii="Arial" w:hAnsi="Arial" w:cs="Arial"/>
         </w:rPr>
@@ -2354,12 +2680,21 @@
         <w:rPr>
           <w:rFonts w:ascii="Arial" w:hAnsi="Arial" w:cs="Arial"/>
           <w:bCs/>
+          <w:lang w:val="es-ES_tradnl"/>
+        </w:rPr>
+        <w:t xml:space="preserve">- </w:t>
+      </w:r>
+      <w:r>
+        <w:rPr>
+          <w:rFonts w:ascii="Arial" w:hAnsi="Arial" w:cs="Arial"/>
+          <w:bCs/>
         </w:rPr>
         <w:t>¿En dónde se puede encontrar energía almacenada?</w:t>
       </w:r>
     </w:p>
     <w:p>
       <w:pPr>
+        <w:spacing w:line="360" w:lineRule="auto"/>
         <w:rPr>
           <w:rFonts w:ascii="Arial" w:hAnsi="Arial" w:cs="Arial"/>
           <w:shd w:val="clear" w:color="auto" w:fill="FFFFFF"/>
@@ -2370,7 +2705,7 @@
     <w:p>
       <w:pPr>
         <w:shd w:val="clear" w:color="auto" w:fill="FFFFFF"/>
-        <w:spacing w:before="100" w:beforeAutospacing="1" w:after="100" w:afterAutospacing="1"/>
+        <w:spacing w:before="100" w:beforeAutospacing="1" w:after="100" w:afterAutospacing="1" w:line="360" w:lineRule="auto"/>
         <w:rPr>
           <w:rFonts w:ascii="Arial" w:eastAsia="Times New Roman" w:hAnsi="Arial" w:cs="Arial"/>
           <w:lang w:val="es-ES" w:eastAsia="es-CO"/>
@@ -2381,7 +2716,49 @@
           <w:rFonts w:ascii="Arial" w:eastAsia="Times New Roman" w:hAnsi="Arial" w:cs="Arial"/>
           <w:lang w:val="es-ES" w:eastAsia="es-CO"/>
         </w:rPr>
-        <w:t>Amplíe la información sobre el movimiento consultando la página web</w:t>
+        <w:t>Para ampliar</w:t>
+      </w:r>
+      <w:r>
+        <w:rPr>
+          <w:rFonts w:ascii="Arial" w:eastAsia="Times New Roman" w:hAnsi="Arial" w:cs="Arial"/>
+          <w:lang w:val="es-ES" w:eastAsia="es-CO"/>
+        </w:rPr>
+        <w:t xml:space="preserve"> </w:t>
+      </w:r>
+      <w:r>
+        <w:rPr>
+          <w:rFonts w:ascii="Arial" w:eastAsia="Times New Roman" w:hAnsi="Arial" w:cs="Arial"/>
+          <w:lang w:val="es-ES" w:eastAsia="es-CO"/>
+        </w:rPr>
+        <w:t xml:space="preserve">la información sobre el movimiento </w:t>
+      </w:r>
+      <w:r>
+        <w:rPr>
+          <w:rFonts w:ascii="Arial" w:eastAsia="Times New Roman" w:hAnsi="Arial" w:cs="Arial"/>
+          <w:lang w:val="es-ES" w:eastAsia="es-CO"/>
+        </w:rPr>
+        <w:t>consult</w:t>
+      </w:r>
+      <w:r>
+        <w:rPr>
+          <w:rFonts w:ascii="Arial" w:eastAsia="Times New Roman" w:hAnsi="Arial" w:cs="Arial"/>
+          <w:lang w:val="es-ES" w:eastAsia="es-CO"/>
+        </w:rPr>
+        <w:t>e</w:t>
+      </w:r>
+      <w:r>
+        <w:rPr>
+          <w:rFonts w:ascii="Arial" w:eastAsia="Times New Roman" w:hAnsi="Arial" w:cs="Arial"/>
+          <w:lang w:val="es-ES" w:eastAsia="es-CO"/>
+        </w:rPr>
+        <w:t xml:space="preserve"> </w:t>
+      </w:r>
+      <w:r>
+        <w:rPr>
+          <w:rFonts w:ascii="Arial" w:eastAsia="Times New Roman" w:hAnsi="Arial" w:cs="Arial"/>
+          <w:lang w:val="es-ES" w:eastAsia="es-CO"/>
+        </w:rPr>
+        <w:t>la página web</w:t>
       </w:r>
       <w:r>
         <w:rPr>
@@ -2397,7 +2774,7 @@
             <w:rFonts w:ascii="Arial" w:eastAsia="Times New Roman" w:hAnsi="Arial" w:cs="Arial"/>
             <w:lang w:val="es-ES" w:eastAsia="es-CO"/>
           </w:rPr>
-          <w:t>ver</w:t>
+          <w:t>VER</w:t>
         </w:r>
       </w:hyperlink>
       <w:r>
@@ -2418,6 +2795,7 @@
     </w:p>
     <w:p>
       <w:pPr>
+        <w:spacing w:line="360" w:lineRule="auto"/>
         <w:rPr>
           <w:rFonts w:ascii="Arial" w:hAnsi="Arial"/>
           <w:b/>
@@ -2435,30 +2813,76 @@
     </w:p>
     <w:p>
       <w:pPr>
-        <w:rPr>
-          <w:rFonts w:ascii="Arial" w:hAnsi="Arial" w:cs="Arial"/>
-          <w:lang w:val="es-ES_tradnl"/>
-        </w:rPr>
-      </w:pPr>
-    </w:p>
-    <w:p>
-      <w:pPr>
-        <w:rPr>
-          <w:rFonts w:ascii="Arial" w:hAnsi="Arial" w:cs="Arial"/>
-          <w:lang w:val="es-ES_tradnl"/>
-        </w:rPr>
-      </w:pPr>
-      <w:r>
-        <w:rPr>
-          <w:rFonts w:ascii="Arial" w:hAnsi="Arial" w:cs="Arial"/>
-          <w:lang w:val="es-ES_tradnl"/>
-        </w:rPr>
-        <w:t>Energía- movimiento – transformación</w:t>
-      </w:r>
-    </w:p>
-    <w:p>
-      <w:pPr>
-        <w:spacing w:before="100" w:beforeAutospacing="1" w:line="276" w:lineRule="auto"/>
+        <w:spacing w:line="360" w:lineRule="auto"/>
+        <w:rPr>
+          <w:rFonts w:ascii="Arial" w:hAnsi="Arial" w:cs="Arial"/>
+          <w:lang w:val="es-ES_tradnl"/>
+        </w:rPr>
+      </w:pPr>
+    </w:p>
+    <w:p>
+      <w:pPr>
+        <w:spacing w:line="360" w:lineRule="auto"/>
+        <w:rPr>
+          <w:rFonts w:ascii="Arial" w:hAnsi="Arial" w:cs="Arial"/>
+          <w:lang w:val="es-ES_tradnl"/>
+        </w:rPr>
+      </w:pPr>
+      <w:proofErr w:type="gramStart"/>
+      <w:r>
+        <w:rPr>
+          <w:rFonts w:ascii="Arial" w:hAnsi="Arial" w:cs="Arial"/>
+          <w:lang w:val="es-ES_tradnl"/>
+        </w:rPr>
+        <w:t>e</w:t>
+      </w:r>
+      <w:r>
+        <w:rPr>
+          <w:rFonts w:ascii="Arial" w:hAnsi="Arial" w:cs="Arial"/>
+          <w:lang w:val="es-ES_tradnl"/>
+        </w:rPr>
+        <w:t>nergía</w:t>
+      </w:r>
+      <w:proofErr w:type="gramEnd"/>
+      <w:r>
+        <w:rPr>
+          <w:rFonts w:ascii="Arial" w:hAnsi="Arial" w:cs="Arial"/>
+          <w:lang w:val="es-ES_tradnl"/>
+        </w:rPr>
+        <w:t xml:space="preserve"> </w:t>
+      </w:r>
+      <w:r>
+        <w:rPr>
+          <w:rFonts w:ascii="Arial" w:hAnsi="Arial" w:cs="Arial"/>
+          <w:lang w:val="es-ES_tradnl"/>
+        </w:rPr>
+        <w:t xml:space="preserve">- movimiento </w:t>
+      </w:r>
+      <w:r>
+        <w:rPr>
+          <w:rFonts w:ascii="Arial" w:hAnsi="Arial" w:cs="Arial"/>
+          <w:lang w:val="es-ES_tradnl"/>
+        </w:rPr>
+        <w:t>-</w:t>
+      </w:r>
+      <w:r>
+        <w:rPr>
+          <w:rFonts w:ascii="Arial" w:hAnsi="Arial" w:cs="Arial"/>
+          <w:lang w:val="es-ES_tradnl"/>
+        </w:rPr>
+        <w:t xml:space="preserve"> </w:t>
+      </w:r>
+      <w:r>
+        <w:rPr>
+          <w:rFonts w:ascii="Arial" w:hAnsi="Arial" w:cs="Arial"/>
+          <w:lang w:val="es-ES_tradnl"/>
+        </w:rPr>
+        <w:t>transformación</w:t>
+      </w:r>
+    </w:p>
+    <w:p>
+      <w:pPr>
+        <w:spacing w:before="100" w:beforeAutospacing="1" w:line="360" w:lineRule="auto"/>
         <w:outlineLvl w:val="0"/>
         <w:rPr>
           <w:rFonts w:ascii="Arial" w:hAnsi="Arial" w:cs="Arial"/>
@@ -2477,7 +2901,7 @@
     </w:p>
     <w:p>
       <w:pPr>
-        <w:spacing w:before="100" w:beforeAutospacing="1" w:line="276" w:lineRule="auto"/>
+        <w:spacing w:before="100" w:beforeAutospacing="1" w:line="360" w:lineRule="auto"/>
         <w:outlineLvl w:val="0"/>
         <w:rPr>
           <w:rFonts w:ascii="Arial" w:hAnsi="Arial" w:cs="Arial"/>
@@ -2488,6 +2912,7 @@
     </w:p>
     <w:p>
       <w:pPr>
+        <w:spacing w:line="360" w:lineRule="auto"/>
         <w:rPr>
           <w:rFonts w:ascii="Arial" w:hAnsi="Arial" w:cs="Arial"/>
           <w:color w:val="000000"/>
@@ -2505,6 +2930,7 @@
     </w:p>
     <w:p>
       <w:pPr>
+        <w:spacing w:line="360" w:lineRule="auto"/>
         <w:rPr>
           <w:rFonts w:ascii="Arial" w:hAnsi="Arial"/>
           <w:lang w:val="es-CO"/>
@@ -2536,20 +2962,27 @@
           <w:rFonts w:ascii="Arial" w:eastAsia="Times New Roman" w:hAnsi="Arial" w:cs="Arial"/>
           <w:lang w:val="es-ES" w:eastAsia="es-CO"/>
         </w:rPr>
-        <w:t xml:space="preserve"> moverse y </w:t>
+        <w:t xml:space="preserve"> moverse y</w:t>
       </w:r>
       <w:r>
         <w:rPr>
           <w:rFonts w:ascii="Arial" w:eastAsia="Times New Roman" w:hAnsi="Arial" w:cs="Arial"/>
           <w:lang w:val="es-ES" w:eastAsia="es-CO"/>
         </w:rPr>
-        <w:t xml:space="preserve"> hacer funcionar las cosas</w:t>
+        <w:t xml:space="preserve"> </w:t>
       </w:r>
       <w:r>
         <w:rPr>
           <w:rFonts w:ascii="Arial" w:eastAsia="Times New Roman" w:hAnsi="Arial" w:cs="Arial"/>
           <w:lang w:val="es-ES" w:eastAsia="es-CO"/>
         </w:rPr>
+        <w:t>hacer funcionar las cosas</w:t>
+      </w:r>
+      <w:r>
+        <w:rPr>
+          <w:rFonts w:ascii="Arial" w:eastAsia="Times New Roman" w:hAnsi="Arial" w:cs="Arial"/>
+          <w:lang w:val="es-ES" w:eastAsia="es-CO"/>
+        </w:rPr>
         <w:t>.</w:t>
       </w:r>
       <w:r>
@@ -2564,35 +2997,33 @@
           <w:rFonts w:ascii="Arial" w:eastAsia="Times New Roman" w:hAnsi="Arial" w:cs="Arial"/>
           <w:lang w:val="es-CO" w:eastAsia="es-CO"/>
         </w:rPr>
-        <w:t>La energía provoca todos los cambios que se dan en el universo.</w:t>
+        <w:t>También,</w:t>
       </w:r>
       <w:r>
         <w:rPr>
           <w:rFonts w:ascii="Arial" w:eastAsia="Times New Roman" w:hAnsi="Arial" w:cs="Arial"/>
           <w:lang w:val="es-CO" w:eastAsia="es-CO"/>
         </w:rPr>
-        <w:t xml:space="preserve"> Energía es la capacidad que tiene un cuerpo para realizar un trabajo.</w:t>
-      </w:r>
-    </w:p>
-    <w:p>
-      <w:pPr>
-        <w:spacing w:before="100" w:beforeAutospacing="1" w:after="100" w:afterAutospacing="1"/>
+        <w:t xml:space="preserve"> es la capacidad que tiene un cuerpo para realizar un trabajo.</w:t>
+      </w:r>
+      <w:r>
         <w:rPr>
           <w:rFonts w:ascii="Arial" w:eastAsia="Times New Roman" w:hAnsi="Arial" w:cs="Arial"/>
           <w:lang w:val="es-CO" w:eastAsia="es-CO"/>
         </w:rPr>
-      </w:pPr>
+        <w:t xml:space="preserve"> </w:t>
+      </w:r>
       <w:r>
         <w:rPr>
           <w:rFonts w:ascii="Arial" w:eastAsia="Times New Roman" w:hAnsi="Arial" w:cs="Arial"/>
           <w:lang w:val="es-CO" w:eastAsia="es-CO"/>
         </w:rPr>
-        <w:t>Transformación de la energía</w:t>
-      </w:r>
-    </w:p>
-    <w:p>
-      <w:pPr>
-        <w:spacing w:before="100" w:beforeAutospacing="1" w:after="100" w:afterAutospacing="1"/>
+        <w:t>La energía provoca todos los cambios que se dan en el universo.</w:t>
+      </w:r>
+    </w:p>
+    <w:p>
+      <w:pPr>
+        <w:spacing w:before="100" w:beforeAutospacing="1" w:after="100" w:afterAutospacing="1" w:line="360" w:lineRule="auto"/>
         <w:rPr>
           <w:rFonts w:ascii="Arial" w:eastAsia="Times New Roman" w:hAnsi="Arial" w:cs="Arial"/>
           <w:lang w:val="es-CO" w:eastAsia="es-CO"/>
@@ -2603,12 +3034,12 @@
           <w:rFonts w:ascii="Arial" w:eastAsia="Times New Roman" w:hAnsi="Arial" w:cs="Arial"/>
           <w:lang w:val="es-CO" w:eastAsia="es-CO"/>
         </w:rPr>
-        <w:t>El proceso mediante el cual una forma de energía pasa a otra forma, se conoce como transformación de energía.</w:t>
-      </w:r>
-    </w:p>
-    <w:p>
-      <w:pPr>
-        <w:spacing w:before="100" w:beforeAutospacing="1" w:after="100" w:afterAutospacing="1"/>
+        <w:t>Transformación de la energía</w:t>
+      </w:r>
+    </w:p>
+    <w:p>
+      <w:pPr>
+        <w:spacing w:before="100" w:beforeAutospacing="1" w:after="100" w:afterAutospacing="1" w:line="360" w:lineRule="auto"/>
         <w:rPr>
           <w:rFonts w:ascii="Arial" w:eastAsia="Times New Roman" w:hAnsi="Arial" w:cs="Arial"/>
           <w:lang w:val="es-CO" w:eastAsia="es-CO"/>
@@ -2619,12 +3050,12 @@
           <w:rFonts w:ascii="Arial" w:eastAsia="Times New Roman" w:hAnsi="Arial" w:cs="Arial"/>
           <w:lang w:val="es-CO" w:eastAsia="es-CO"/>
         </w:rPr>
-        <w:t>La energía del sol se transforma en energía química mediante la fotosíntesis haciendo que la planta crezca, tome la coloración verde  y libere oxígeno.</w:t>
-      </w:r>
-    </w:p>
-    <w:p>
-      <w:pPr>
-        <w:spacing w:before="100" w:beforeAutospacing="1" w:after="100" w:afterAutospacing="1"/>
+        <w:t>El proceso mediante el cual una forma de energía pasa a otra se conoce como transformación de energía.</w:t>
+      </w:r>
+    </w:p>
+    <w:p>
+      <w:pPr>
+        <w:spacing w:before="100" w:beforeAutospacing="1" w:after="100" w:afterAutospacing="1" w:line="360" w:lineRule="auto"/>
         <w:rPr>
           <w:rFonts w:ascii="Arial" w:eastAsia="Times New Roman" w:hAnsi="Arial" w:cs="Arial"/>
           <w:lang w:val="es-CO" w:eastAsia="es-CO"/>
@@ -2635,131 +3066,227 @@
           <w:rFonts w:ascii="Arial" w:eastAsia="Times New Roman" w:hAnsi="Arial" w:cs="Arial"/>
           <w:lang w:val="es-CO" w:eastAsia="es-CO"/>
         </w:rPr>
-        <w:t>Movimiento</w:t>
-      </w:r>
-    </w:p>
-    <w:p>
-      <w:pPr>
-        <w:spacing w:before="100" w:beforeAutospacing="1" w:after="100" w:afterAutospacing="1"/>
+        <w:t xml:space="preserve">La energía del </w:t>
+      </w:r>
+      <w:r>
         <w:rPr>
           <w:rFonts w:ascii="Arial" w:eastAsia="Times New Roman" w:hAnsi="Arial" w:cs="Arial"/>
           <w:lang w:val="es-CO" w:eastAsia="es-CO"/>
         </w:rPr>
-      </w:pPr>
+        <w:t xml:space="preserve">Sol </w:t>
+      </w:r>
       <w:r>
         <w:rPr>
           <w:rFonts w:ascii="Arial" w:eastAsia="Times New Roman" w:hAnsi="Arial" w:cs="Arial"/>
           <w:lang w:val="es-CO" w:eastAsia="es-CO"/>
         </w:rPr>
-        <w:t>Cambio de posición de un cuerpo en el espacio.</w:t>
-      </w:r>
-    </w:p>
-    <w:p>
-      <w:pPr>
-        <w:spacing w:before="100" w:beforeAutospacing="1" w:after="100" w:afterAutospacing="1"/>
+        <w:t xml:space="preserve">se transforma en energía química mediante la fotosíntesis </w:t>
+      </w:r>
+      <w:r>
         <w:rPr>
           <w:rFonts w:ascii="Arial" w:eastAsia="Times New Roman" w:hAnsi="Arial" w:cs="Arial"/>
           <w:lang w:val="es-CO" w:eastAsia="es-CO"/>
         </w:rPr>
-      </w:pPr>
+        <w:t xml:space="preserve">lo que hace </w:t>
+      </w:r>
       <w:r>
         <w:rPr>
           <w:rFonts w:ascii="Arial" w:eastAsia="Times New Roman" w:hAnsi="Arial" w:cs="Arial"/>
           <w:lang w:val="es-CO" w:eastAsia="es-CO"/>
         </w:rPr>
-        <w:t>Fotosíntesis</w:t>
-      </w:r>
-    </w:p>
-    <w:p>
-      <w:pPr>
-        <w:spacing w:before="100" w:beforeAutospacing="1" w:after="100" w:afterAutospacing="1" w:line="276" w:lineRule="auto"/>
-        <w:rPr>
-          <w:rFonts w:ascii="Arial" w:hAnsi="Arial" w:cs="Arial"/>
-          <w:lang w:val="es-ES"/>
-        </w:rPr>
-      </w:pPr>
-      <w:r>
-        <w:rPr>
-          <w:rFonts w:ascii="Arial" w:hAnsi="Arial" w:cs="Arial"/>
-          <w:lang w:val="es-ES"/>
-        </w:rPr>
-        <w:lastRenderedPageBreak/>
-        <w:t xml:space="preserve">- La fotosíntesis es </w:t>
-      </w:r>
-      <w:r>
-        <w:rPr>
-          <w:rFonts w:ascii="Arial" w:hAnsi="Arial" w:cs="Arial"/>
-          <w:lang w:val="es-ES"/>
-        </w:rPr>
-        <w:t xml:space="preserve">el </w:t>
-      </w:r>
-      <w:r>
-        <w:rPr>
-          <w:rFonts w:ascii="Arial" w:hAnsi="Arial" w:cs="Arial"/>
-          <w:lang w:val="es-ES"/>
-        </w:rPr>
-        <w:t xml:space="preserve">proceso </w:t>
-      </w:r>
-      <w:r>
-        <w:rPr>
-          <w:rFonts w:ascii="Arial" w:hAnsi="Arial" w:cs="Arial"/>
-          <w:lang w:val="es-ES"/>
-        </w:rPr>
-        <w:t xml:space="preserve">mediante el  cual todos los </w:t>
-      </w:r>
-      <w:r>
-        <w:rPr>
-          <w:rFonts w:ascii="Arial" w:hAnsi="Arial" w:cs="Arial"/>
-          <w:lang w:val="es-ES"/>
-        </w:rPr>
-        <w:t xml:space="preserve"> organismos con clorofila, como las plantas verdes, las algas y algunas bacterias, capturan energía en forma de luz y la transforman en energía química. </w:t>
-      </w:r>
-    </w:p>
-    <w:p>
-      <w:pPr>
-        <w:spacing w:before="100" w:beforeAutospacing="1" w:after="100" w:afterAutospacing="1" w:line="276" w:lineRule="auto"/>
+        <w:t>que la planta crezca, tome la coloración verde</w:t>
+      </w:r>
+      <w:r>
         <w:rPr>
           <w:rFonts w:ascii="Arial" w:eastAsia="Times New Roman" w:hAnsi="Arial" w:cs="Arial"/>
           <w:lang w:val="es-CO" w:eastAsia="es-CO"/>
         </w:rPr>
-      </w:pPr>
-      <w:r>
+        <w:t xml:space="preserve"> </w:t>
+      </w:r>
+      <w:r>
+        <w:rPr>
+          <w:rFonts w:ascii="Arial" w:eastAsia="Times New Roman" w:hAnsi="Arial" w:cs="Arial"/>
+          <w:lang w:val="es-CO" w:eastAsia="es-CO"/>
+        </w:rPr>
+        <w:t>y libere oxígeno.</w:t>
+      </w:r>
+    </w:p>
+    <w:p>
+      <w:pPr>
+        <w:spacing w:before="100" w:beforeAutospacing="1" w:after="100" w:afterAutospacing="1" w:line="360" w:lineRule="auto"/>
+        <w:rPr>
+          <w:rFonts w:ascii="Arial" w:eastAsia="Times New Roman" w:hAnsi="Arial" w:cs="Arial"/>
+          <w:lang w:val="es-CO" w:eastAsia="es-CO"/>
+        </w:rPr>
+      </w:pPr>
+      <w:r>
+        <w:rPr>
+          <w:rFonts w:ascii="Arial" w:eastAsia="Times New Roman" w:hAnsi="Arial" w:cs="Arial"/>
+          <w:lang w:val="es-CO" w:eastAsia="es-CO"/>
+        </w:rPr>
+        <w:t>Movimiento</w:t>
+      </w:r>
+    </w:p>
+    <w:p>
+      <w:pPr>
+        <w:spacing w:before="100" w:beforeAutospacing="1" w:after="100" w:afterAutospacing="1" w:line="360" w:lineRule="auto"/>
+        <w:rPr>
+          <w:rFonts w:ascii="Arial" w:eastAsia="Times New Roman" w:hAnsi="Arial" w:cs="Arial"/>
+          <w:lang w:val="es-CO" w:eastAsia="es-CO"/>
+        </w:rPr>
+      </w:pPr>
+      <w:r>
+        <w:rPr>
+          <w:rFonts w:ascii="Arial" w:eastAsia="Times New Roman" w:hAnsi="Arial" w:cs="Arial"/>
+          <w:lang w:val="es-CO" w:eastAsia="es-CO"/>
+        </w:rPr>
+        <w:t>Cambio de posición de un cuerpo en el espacio.</w:t>
+      </w:r>
+    </w:p>
+    <w:p>
+      <w:pPr>
+        <w:spacing w:before="100" w:beforeAutospacing="1" w:after="100" w:afterAutospacing="1" w:line="360" w:lineRule="auto"/>
+        <w:rPr>
+          <w:rFonts w:ascii="Arial" w:eastAsia="Times New Roman" w:hAnsi="Arial" w:cs="Arial"/>
+          <w:lang w:val="es-CO" w:eastAsia="es-CO"/>
+        </w:rPr>
+      </w:pPr>
+      <w:r>
+        <w:rPr>
+          <w:rFonts w:ascii="Arial" w:eastAsia="Times New Roman" w:hAnsi="Arial" w:cs="Arial"/>
+          <w:lang w:val="es-CO" w:eastAsia="es-CO"/>
+        </w:rPr>
+        <w:t>Fotosíntesis</w:t>
+      </w:r>
+    </w:p>
+    <w:p>
+      <w:pPr>
+        <w:spacing w:before="100" w:beforeAutospacing="1" w:after="100" w:afterAutospacing="1" w:line="360" w:lineRule="auto"/>
         <w:rPr>
           <w:rFonts w:ascii="Arial" w:hAnsi="Arial" w:cs="Arial"/>
           <w:lang w:val="es-ES"/>
         </w:rPr>
-        <w:t>La fotosíntesis se realiza en dos etapas: una serie de reacciones que dependen de la luz y son independientes de la temperatura, y otra serie que dependen de la temperatura y son independientes de la luz. La velocidad de la primera etapa, llamada reacción lumínica, aumenta con la intensidad luminosa (dentro de ciertos límites), pero no con la temperatura. En la segunda etapa, llamada reacción en la oscuridad, la velocidad</w:t>
-      </w:r>
+      </w:pPr>
       <w:r>
         <w:rPr>
           <w:rFonts w:ascii="Arial" w:hAnsi="Arial" w:cs="Arial"/>
           <w:lang w:val="es-ES"/>
         </w:rPr>
-        <w:t xml:space="preserve"> (</w:t>
+        <w:t xml:space="preserve">- La fotosíntesis es </w:t>
       </w:r>
       <w:r>
         <w:rPr>
           <w:rFonts w:ascii="Arial" w:hAnsi="Arial" w:cs="Arial"/>
           <w:lang w:val="es-ES"/>
         </w:rPr>
-        <w:t>aumenta con la temperatura (dentro de ciertos límites), pero no con la intensidad luminosa.</w:t>
+        <w:t xml:space="preserve">el </w:t>
       </w:r>
       <w:r>
         <w:rPr>
           <w:rFonts w:ascii="Arial" w:hAnsi="Arial" w:cs="Arial"/>
           <w:lang w:val="es-ES"/>
         </w:rPr>
-        <w:t>(1)</w:t>
-      </w:r>
-    </w:p>
-    <w:p>
-      <w:pPr>
-        <w:pStyle w:val="Prrafodelista"/>
-        <w:numPr>
-          <w:ilvl w:val="0"/>
-          <w:numId w:val="2"/>
-        </w:numPr>
-        <w:spacing w:before="100" w:beforeAutospacing="1" w:line="276" w:lineRule="auto"/>
+        <w:t xml:space="preserve">proceso </w:t>
+      </w:r>
+      <w:r>
+        <w:rPr>
+          <w:rFonts w:ascii="Arial" w:hAnsi="Arial" w:cs="Arial"/>
+          <w:lang w:val="es-ES"/>
+        </w:rPr>
+        <w:t>mediante el</w:t>
+      </w:r>
+      <w:r>
+        <w:rPr>
+          <w:rFonts w:ascii="Arial" w:hAnsi="Arial" w:cs="Arial"/>
+          <w:lang w:val="es-ES"/>
+        </w:rPr>
+        <w:t xml:space="preserve"> </w:t>
+      </w:r>
+      <w:r>
+        <w:rPr>
+          <w:rFonts w:ascii="Arial" w:hAnsi="Arial" w:cs="Arial"/>
+          <w:lang w:val="es-ES"/>
+        </w:rPr>
+        <w:t>cual todos los</w:t>
+      </w:r>
+      <w:r>
+        <w:rPr>
+          <w:rFonts w:ascii="Arial" w:hAnsi="Arial" w:cs="Arial"/>
+          <w:lang w:val="es-ES"/>
+        </w:rPr>
+        <w:t xml:space="preserve"> </w:t>
+      </w:r>
+      <w:r>
+        <w:rPr>
+          <w:rFonts w:ascii="Arial" w:hAnsi="Arial" w:cs="Arial"/>
+          <w:lang w:val="es-ES"/>
+        </w:rPr>
+        <w:t xml:space="preserve">organismos con clorofila, como las plantas verdes, las algas y algunas bacterias, capturan energía en forma de luz y la transforman en energía química. </w:t>
+      </w:r>
+    </w:p>
+    <w:p>
+      <w:pPr>
+        <w:spacing w:before="100" w:beforeAutospacing="1" w:after="100" w:afterAutospacing="1" w:line="360" w:lineRule="auto"/>
+        <w:rPr>
+          <w:rFonts w:ascii="Arial" w:eastAsia="Times New Roman" w:hAnsi="Arial" w:cs="Arial"/>
+          <w:lang w:val="es-CO" w:eastAsia="es-CO"/>
+        </w:rPr>
+      </w:pPr>
+      <w:r>
+        <w:rPr>
+          <w:rFonts w:ascii="Arial" w:hAnsi="Arial" w:cs="Arial"/>
+          <w:lang w:val="es-ES"/>
+        </w:rPr>
+        <w:t xml:space="preserve">La fotosíntesis se realiza en dos etapas: una serie de reacciones que dependen de la luz y son independientes de la temperatura, y otra serie </w:t>
+      </w:r>
+      <w:r>
+        <w:rPr>
+          <w:rFonts w:ascii="Arial" w:hAnsi="Arial" w:cs="Arial"/>
+          <w:lang w:val="es-ES"/>
+        </w:rPr>
+        <w:t xml:space="preserve">de reacciones </w:t>
+      </w:r>
+      <w:r>
+        <w:rPr>
+          <w:rFonts w:ascii="Arial" w:hAnsi="Arial" w:cs="Arial"/>
+          <w:lang w:val="es-ES"/>
+        </w:rPr>
+        <w:t>que dependen de la temperatura y son independientes de la luz. La velocidad de la primera etapa, llamada reacción lumínica, aumenta con la intensidad luminosa (dentro de ciertos límites), pero no con la temperatura. En la segunda etapa, llamada reacción en la oscuridad, la velocidad</w:t>
+      </w:r>
+      <w:r>
+        <w:rPr>
+          <w:rFonts w:ascii="Arial" w:hAnsi="Arial" w:cs="Arial"/>
+          <w:lang w:val="es-ES"/>
+        </w:rPr>
+        <w:t xml:space="preserve"> </w:t>
+      </w:r>
+      <w:r>
+        <w:rPr>
+          <w:rFonts w:ascii="Arial" w:hAnsi="Arial" w:cs="Arial"/>
+          <w:lang w:val="es-ES"/>
+        </w:rPr>
+        <w:t>aumenta con la temperatura (dentro de ciertos límites), pero no con la intensidad luminosa</w:t>
+      </w:r>
+      <w:r>
+        <w:rPr>
+          <w:rFonts w:ascii="Arial" w:hAnsi="Arial" w:cs="Arial"/>
+          <w:vertAlign w:val="superscript"/>
+          <w:lang w:val="es-ES"/>
+        </w:rPr>
+        <w:t>1</w:t>
+      </w:r>
+      <w:r>
+        <w:rPr>
+          <w:rFonts w:ascii="Arial" w:hAnsi="Arial" w:cs="Arial"/>
+          <w:lang w:val="es-ES"/>
+        </w:rPr>
+        <w:t>.</w:t>
+      </w:r>
+    </w:p>
+    <w:p>
+      <w:pPr>
+        <w:spacing w:before="100" w:beforeAutospacing="1" w:line="360" w:lineRule="auto"/>
+        <w:ind w:left="360"/>
         <w:outlineLvl w:val="0"/>
         <w:rPr>
           <w:rFonts w:ascii="Arial" w:hAnsi="Arial" w:cs="Arial"/>
@@ -2767,11 +3294,19 @@
           <w:lang w:val="es-CO"/>
         </w:rPr>
       </w:pPr>
+      <w:r>
+        <w:rPr>
+          <w:vertAlign w:val="superscript"/>
+          <w:lang w:val="es-CO"/>
+        </w:rPr>
+        <w:t xml:space="preserve">1 </w:t>
+      </w:r>
       <w:hyperlink r:id="rId7" w:history="1">
         <w:r>
           <w:rPr>
             <w:rStyle w:val="Hipervnculo"/>
             <w:rFonts w:ascii="Arial" w:hAnsi="Arial" w:cs="Arial"/>
+            <w:u w:val="none"/>
             <w:lang w:val="es-CO"/>
           </w:rPr>
           <w:t>http://www.hortojardi.com/segismundo/fotox1.pdf</w:t>
@@ -2780,7 +3315,7 @@
     </w:p>
     <w:p>
       <w:pPr>
-        <w:spacing w:before="100" w:beforeAutospacing="1" w:line="276" w:lineRule="auto"/>
+        <w:spacing w:before="100" w:beforeAutospacing="1" w:line="360" w:lineRule="auto"/>
         <w:ind w:left="360"/>
         <w:outlineLvl w:val="0"/>
         <w:rPr>
@@ -2795,7 +3330,23 @@
           <w:color w:val="000000"/>
           <w:lang w:val="es-ES"/>
         </w:rPr>
-        <w:t xml:space="preserve">para profundizar tus conocimientos ingresa a la página web relacionada en el link y realiza la lectura del documento. </w:t>
+        <w:t>P</w:t>
+      </w:r>
+      <w:r>
+        <w:rPr>
+          <w:rFonts w:ascii="Arial" w:hAnsi="Arial" w:cs="Arial"/>
+          <w:color w:val="000000"/>
+          <w:lang w:val="es-ES"/>
+        </w:rPr>
+        <w:t xml:space="preserve">ara </w:t>
+      </w:r>
+      <w:r>
+        <w:rPr>
+          <w:rFonts w:ascii="Arial" w:hAnsi="Arial" w:cs="Arial"/>
+          <w:color w:val="000000"/>
+          <w:lang w:val="es-ES"/>
+        </w:rPr>
+        <w:t xml:space="preserve">profundizar tus conocimientos ingresa a la página web relacionada en el link y realiza la lectura del documento. </w:t>
       </w:r>
       <w:hyperlink r:id="rId8" w:history="1">
         <w:r>
@@ -2810,6 +3361,7 @@
     </w:p>
     <w:p>
       <w:pPr>
+        <w:spacing w:line="360" w:lineRule="auto"/>
         <w:rPr>
           <w:rFonts w:ascii="Arial" w:hAnsi="Arial"/>
           <w:b/>
@@ -2821,6 +3373,7 @@
     </w:p>
     <w:p>
       <w:pPr>
+        <w:spacing w:line="360" w:lineRule="auto"/>
         <w:rPr>
           <w:rFonts w:ascii="Arial" w:hAnsi="Arial"/>
           <w:b/>
@@ -2832,6 +3385,7 @@
     </w:p>
     <w:p>
       <w:pPr>
+        <w:spacing w:line="360" w:lineRule="auto"/>
         <w:rPr>
           <w:rFonts w:ascii="Arial" w:hAnsi="Arial"/>
           <w:b/>
@@ -2863,6 +3417,7 @@
     </w:p>
     <w:p>
       <w:pPr>
+        <w:spacing w:line="360" w:lineRule="auto"/>
         <w:rPr>
           <w:rFonts w:ascii="Arial" w:hAnsi="Arial"/>
           <w:sz w:val="18"/>
@@ -2874,6 +3429,7 @@
     <w:p>
       <w:pPr>
         <w:shd w:val="clear" w:color="auto" w:fill="E0E0E0"/>
+        <w:spacing w:line="360" w:lineRule="auto"/>
         <w:jc w:val="center"/>
         <w:rPr>
           <w:rFonts w:ascii="Arial" w:hAnsi="Arial"/>
@@ -2905,6 +3461,7 @@
     </w:p>
     <w:p>
       <w:pPr>
+        <w:spacing w:line="360" w:lineRule="auto"/>
         <w:ind w:left="142" w:hanging="142"/>
         <w:jc w:val="both"/>
         <w:rPr>
@@ -2989,6 +3546,7 @@
     </w:p>
     <w:p>
       <w:pPr>
+        <w:spacing w:line="360" w:lineRule="auto"/>
         <w:ind w:left="142" w:hanging="142"/>
         <w:jc w:val="both"/>
         <w:rPr>
@@ -3001,42 +3559,87 @@
     </w:p>
     <w:p>
       <w:pPr>
-        <w:rPr>
-          <w:rFonts w:ascii="Arial" w:hAnsi="Arial" w:cs="Arial"/>
-          <w:sz w:val="18"/>
-          <w:szCs w:val="18"/>
-          <w:lang w:val="es-ES_tradnl"/>
-        </w:rPr>
-      </w:pPr>
+        <w:spacing w:line="360" w:lineRule="auto"/>
+        <w:rPr>
+          <w:rFonts w:ascii="Arial" w:hAnsi="Arial" w:cs="Arial"/>
+          <w:sz w:val="18"/>
+          <w:szCs w:val="18"/>
+          <w:lang w:val="es-ES_tradnl"/>
+        </w:rPr>
+      </w:pPr>
+      <w:proofErr w:type="gramStart"/>
       <w:r>
         <w:rPr>
           <w:rFonts w:ascii="Arial" w:hAnsi="Arial" w:cs="Arial"/>
           <w:color w:val="000000"/>
           <w:lang w:val="es-CO"/>
         </w:rPr>
-        <w:t>Energía</w:t>
-      </w:r>
+        <w:t>energía</w:t>
+      </w:r>
+      <w:proofErr w:type="gramEnd"/>
       <w:r>
         <w:rPr>
           <w:rFonts w:ascii="Arial" w:hAnsi="Arial" w:cs="Arial"/>
           <w:color w:val="000000"/>
           <w:lang w:val="es-CO"/>
         </w:rPr>
-        <w:t>–movimiento- transformación</w:t>
-      </w:r>
-    </w:p>
-    <w:p>
-      <w:pPr>
-        <w:rPr>
-          <w:rFonts w:ascii="Arial" w:hAnsi="Arial" w:cs="Arial"/>
-          <w:sz w:val="18"/>
-          <w:szCs w:val="18"/>
-          <w:lang w:val="es-ES_tradnl"/>
-        </w:rPr>
-      </w:pPr>
-    </w:p>
-    <w:p>
-      <w:pPr>
+        <w:t xml:space="preserve"> - </w:t>
+      </w:r>
+      <w:r>
+        <w:rPr>
+          <w:rFonts w:ascii="Arial" w:hAnsi="Arial" w:cs="Arial"/>
+          <w:color w:val="000000"/>
+          <w:lang w:val="es-CO"/>
+        </w:rPr>
+        <w:t>movimiento</w:t>
+      </w:r>
+      <w:r>
+        <w:rPr>
+          <w:rFonts w:ascii="Arial" w:hAnsi="Arial" w:cs="Arial"/>
+          <w:color w:val="000000"/>
+          <w:lang w:val="es-CO"/>
+        </w:rPr>
+        <w:t xml:space="preserve"> </w:t>
+      </w:r>
+      <w:r>
+        <w:rPr>
+          <w:rFonts w:ascii="Arial" w:hAnsi="Arial" w:cs="Arial"/>
+          <w:color w:val="000000"/>
+          <w:lang w:val="es-CO"/>
+        </w:rPr>
+        <w:t>–</w:t>
+      </w:r>
+      <w:r>
+        <w:rPr>
+          <w:rFonts w:ascii="Arial" w:hAnsi="Arial" w:cs="Arial"/>
+          <w:color w:val="000000"/>
+          <w:lang w:val="es-CO"/>
+        </w:rPr>
+        <w:t xml:space="preserve"> transformación</w:t>
+      </w:r>
+      <w:r>
+        <w:rPr>
+          <w:rFonts w:ascii="Arial" w:hAnsi="Arial" w:cs="Arial"/>
+          <w:color w:val="000000"/>
+          <w:lang w:val="es-CO"/>
+        </w:rPr>
+        <w:t xml:space="preserve"> </w:t>
+      </w:r>
+    </w:p>
+    <w:p>
+      <w:pPr>
+        <w:spacing w:line="360" w:lineRule="auto"/>
+        <w:rPr>
+          <w:rFonts w:ascii="Arial" w:hAnsi="Arial" w:cs="Arial"/>
+          <w:sz w:val="18"/>
+          <w:szCs w:val="18"/>
+          <w:lang w:val="es-ES_tradnl"/>
+        </w:rPr>
+      </w:pPr>
+    </w:p>
+    <w:p>
+      <w:pPr>
+        <w:spacing w:line="360" w:lineRule="auto"/>
         <w:rPr>
           <w:rFonts w:ascii="Arial" w:hAnsi="Arial"/>
           <w:sz w:val="18"/>
@@ -3095,6 +3698,7 @@
         </w:rPr>
         <w:t xml:space="preserve">(nombre del archivo </w:t>
       </w:r>
+      <w:proofErr w:type="spellStart"/>
       <w:r>
         <w:rPr>
           <w:rFonts w:ascii="Arial" w:hAnsi="Arial"/>
@@ -3105,6 +3709,7 @@
         </w:rPr>
         <w:t>flv</w:t>
       </w:r>
+      <w:proofErr w:type="spellEnd"/>
       <w:r>
         <w:rPr>
           <w:rFonts w:ascii="Arial" w:hAnsi="Arial"/>
@@ -3118,16 +3723,18 @@
     </w:p>
     <w:p>
       <w:pPr>
-        <w:rPr>
-          <w:rFonts w:ascii="Arial" w:hAnsi="Arial"/>
-          <w:sz w:val="18"/>
-          <w:szCs w:val="18"/>
-          <w:lang w:val="es-ES_tradnl"/>
-        </w:rPr>
-      </w:pPr>
-    </w:p>
-    <w:p>
-      <w:pPr>
+        <w:spacing w:line="360" w:lineRule="auto"/>
+        <w:rPr>
+          <w:rFonts w:ascii="Arial" w:hAnsi="Arial"/>
+          <w:sz w:val="18"/>
+          <w:szCs w:val="18"/>
+          <w:lang w:val="es-ES_tradnl"/>
+        </w:rPr>
+      </w:pPr>
+    </w:p>
+    <w:p>
+      <w:pPr>
+        <w:spacing w:line="360" w:lineRule="auto"/>
         <w:rPr>
           <w:rFonts w:ascii="Arial" w:hAnsi="Arial" w:cs="Arial"/>
           <w:sz w:val="18"/>
@@ -3143,6 +3750,7 @@
             <w:color w:val="1155CC"/>
             <w:sz w:val="19"/>
             <w:szCs w:val="19"/>
+            <w:u w:val="none"/>
             <w:shd w:val="clear" w:color="auto" w:fill="FFFFFF"/>
             <w:lang w:val="es-ES_tradnl"/>
           </w:rPr>
@@ -3161,11 +3769,28 @@
           <w:highlight w:val="cyan"/>
           <w:lang w:val="es-ES"/>
         </w:rPr>
-        <w:t>Por favor solicito quitarle el sonido al  video</w:t>
-      </w:r>
-    </w:p>
-    <w:p>
-      <w:pPr>
+        <w:t>Por favor solicito quitarle el sonido al</w:t>
+      </w:r>
+      <w:r>
+        <w:rPr>
+          <w:rFonts w:ascii="Arial" w:hAnsi="Arial" w:cs="Arial"/>
+          <w:highlight w:val="cyan"/>
+          <w:lang w:val="es-ES"/>
+        </w:rPr>
+        <w:t xml:space="preserve"> </w:t>
+      </w:r>
+      <w:r>
+        <w:rPr>
+          <w:rFonts w:ascii="Arial" w:hAnsi="Arial" w:cs="Arial"/>
+          <w:highlight w:val="cyan"/>
+          <w:lang w:val="es-ES"/>
+        </w:rPr>
+        <w:t>video</w:t>
+      </w:r>
+    </w:p>
+    <w:p>
+      <w:pPr>
+        <w:spacing w:line="360" w:lineRule="auto"/>
         <w:rPr>
           <w:rFonts w:ascii="Arial" w:hAnsi="Arial" w:cs="Arial"/>
           <w:sz w:val="18"/>

</xml_diff>